<commit_message>
avance del CS_08_06_CO  y CS_09_05_CO
</commit_message>
<xml_diff>
--- a/fuentes/contenidos/grado08/guion06/CS_08_06_co.docx
+++ b/fuentes/contenidos/grado08/guion06/CS_08_06_co.docx
@@ -758,7 +758,47 @@
                 <w:sz w:val="24"/>
                 <w:szCs w:val="24"/>
               </w:rPr>
-              <w:t>Código Shutterstock (o URL o la ruta en AulaPlaneta)</w:t>
+              <w:t xml:space="preserve">Código </w:t>
+            </w:r>
+            <w:proofErr w:type="spellStart"/>
+            <w:r>
+              <w:rPr>
+                <w:b/>
+                <w:color w:val="000000"/>
+                <w:sz w:val="24"/>
+                <w:szCs w:val="24"/>
+              </w:rPr>
+              <w:t>Shutterstock</w:t>
+            </w:r>
+            <w:proofErr w:type="spellEnd"/>
+            <w:r>
+              <w:rPr>
+                <w:b/>
+                <w:color w:val="000000"/>
+                <w:sz w:val="24"/>
+                <w:szCs w:val="24"/>
+              </w:rPr>
+              <w:t xml:space="preserve"> (o URL o la ruta en </w:t>
+            </w:r>
+            <w:proofErr w:type="spellStart"/>
+            <w:r>
+              <w:rPr>
+                <w:b/>
+                <w:color w:val="000000"/>
+                <w:sz w:val="24"/>
+                <w:szCs w:val="24"/>
+              </w:rPr>
+              <w:t>AulaPlaneta</w:t>
+            </w:r>
+            <w:proofErr w:type="spellEnd"/>
+            <w:r>
+              <w:rPr>
+                <w:b/>
+                <w:color w:val="000000"/>
+                <w:sz w:val="24"/>
+                <w:szCs w:val="24"/>
+              </w:rPr>
+              <w:t>)</w:t>
             </w:r>
           </w:p>
         </w:tc>
@@ -1091,7 +1131,29 @@
                 <w:szCs w:val="24"/>
                 <w:lang w:eastAsia="es-CO"/>
               </w:rPr>
-              <w:t>(1852-1865), Ford Madox Brown ofreció una visión idealizada del trabajo y de las clases sociales de su época.</w:t>
+              <w:t xml:space="preserve">(1852-1865), Ford </w:t>
+            </w:r>
+            <w:proofErr w:type="spellStart"/>
+            <w:r>
+              <w:rPr>
+                <w:rFonts w:ascii="Times New Roman" w:eastAsia="Times New Roman" w:hAnsi="Times New Roman" w:cs="Times New Roman"/>
+                <w:color w:val="000000" w:themeColor="text1"/>
+                <w:sz w:val="24"/>
+                <w:szCs w:val="24"/>
+                <w:lang w:eastAsia="es-CO"/>
+              </w:rPr>
+              <w:t>Madox</w:t>
+            </w:r>
+            <w:proofErr w:type="spellEnd"/>
+            <w:r>
+              <w:rPr>
+                <w:rFonts w:ascii="Times New Roman" w:eastAsia="Times New Roman" w:hAnsi="Times New Roman" w:cs="Times New Roman"/>
+                <w:color w:val="000000" w:themeColor="text1"/>
+                <w:sz w:val="24"/>
+                <w:szCs w:val="24"/>
+                <w:lang w:eastAsia="es-CO"/>
+              </w:rPr>
+              <w:t xml:space="preserve"> Brown ofreció una visión idealizada del trabajo y de las clases sociales de su época.</w:t>
             </w:r>
           </w:p>
           <w:p>
@@ -1793,7 +1855,47 @@
                 <w:sz w:val="24"/>
                 <w:szCs w:val="24"/>
               </w:rPr>
-              <w:t>Código Shutterstock (o URL o la ruta en AulaPlaneta)</w:t>
+              <w:t xml:space="preserve">Código </w:t>
+            </w:r>
+            <w:proofErr w:type="spellStart"/>
+            <w:r>
+              <w:rPr>
+                <w:b/>
+                <w:color w:val="000000"/>
+                <w:sz w:val="24"/>
+                <w:szCs w:val="24"/>
+              </w:rPr>
+              <w:t>Shutterstock</w:t>
+            </w:r>
+            <w:proofErr w:type="spellEnd"/>
+            <w:r>
+              <w:rPr>
+                <w:b/>
+                <w:color w:val="000000"/>
+                <w:sz w:val="24"/>
+                <w:szCs w:val="24"/>
+              </w:rPr>
+              <w:t xml:space="preserve"> (o URL o la ruta en </w:t>
+            </w:r>
+            <w:proofErr w:type="spellStart"/>
+            <w:r>
+              <w:rPr>
+                <w:b/>
+                <w:color w:val="000000"/>
+                <w:sz w:val="24"/>
+                <w:szCs w:val="24"/>
+              </w:rPr>
+              <w:t>AulaPlaneta</w:t>
+            </w:r>
+            <w:proofErr w:type="spellEnd"/>
+            <w:r>
+              <w:rPr>
+                <w:b/>
+                <w:color w:val="000000"/>
+                <w:sz w:val="24"/>
+                <w:szCs w:val="24"/>
+              </w:rPr>
+              <w:t>)</w:t>
             </w:r>
           </w:p>
         </w:tc>
@@ -2091,8 +2193,22 @@
                 <w:szCs w:val="24"/>
                 <w:lang w:eastAsia="es-CO"/>
               </w:rPr>
-              <w:t>Palco en el teatro de los Italianos</w:t>
-            </w:r>
+              <w:t xml:space="preserve">Palco en el teatro de los </w:t>
+            </w:r>
+            <w:proofErr w:type="gramStart"/>
+            <w:r>
+              <w:rPr>
+                <w:rFonts w:ascii="Times New Roman" w:eastAsia="Times New Roman" w:hAnsi="Times New Roman" w:cs="Times New Roman"/>
+                <w:i/>
+                <w:iCs/>
+                <w:color w:val="000000" w:themeColor="text1"/>
+                <w:sz w:val="24"/>
+                <w:szCs w:val="24"/>
+                <w:lang w:eastAsia="es-CO"/>
+              </w:rPr>
+              <w:t>Italianos</w:t>
+            </w:r>
+            <w:proofErr w:type="gramEnd"/>
             <w:r>
               <w:rPr>
                 <w:rFonts w:ascii="Times New Roman" w:eastAsia="Times New Roman" w:hAnsi="Times New Roman" w:cs="Times New Roman"/>
@@ -2913,7 +3029,47 @@
                 <w:sz w:val="24"/>
                 <w:szCs w:val="24"/>
               </w:rPr>
-              <w:t>Código Shutterstock (o URL o la ruta en AulaPlaneta)</w:t>
+              <w:t xml:space="preserve">Código </w:t>
+            </w:r>
+            <w:proofErr w:type="spellStart"/>
+            <w:r>
+              <w:rPr>
+                <w:b/>
+                <w:color w:val="000000"/>
+                <w:sz w:val="24"/>
+                <w:szCs w:val="24"/>
+              </w:rPr>
+              <w:t>Shutterstock</w:t>
+            </w:r>
+            <w:proofErr w:type="spellEnd"/>
+            <w:r>
+              <w:rPr>
+                <w:b/>
+                <w:color w:val="000000"/>
+                <w:sz w:val="24"/>
+                <w:szCs w:val="24"/>
+              </w:rPr>
+              <w:t xml:space="preserve"> (o URL o la ruta en </w:t>
+            </w:r>
+            <w:proofErr w:type="spellStart"/>
+            <w:r>
+              <w:rPr>
+                <w:b/>
+                <w:color w:val="000000"/>
+                <w:sz w:val="24"/>
+                <w:szCs w:val="24"/>
+              </w:rPr>
+              <w:t>AulaPlaneta</w:t>
+            </w:r>
+            <w:proofErr w:type="spellEnd"/>
+            <w:r>
+              <w:rPr>
+                <w:b/>
+                <w:color w:val="000000"/>
+                <w:sz w:val="24"/>
+                <w:szCs w:val="24"/>
+              </w:rPr>
+              <w:t>)</w:t>
             </w:r>
           </w:p>
         </w:tc>
@@ -3210,8 +3366,24 @@
                 <w:szCs w:val="24"/>
                 <w:lang w:eastAsia="es-CO"/>
               </w:rPr>
-              <w:t>Factory Acts</w:t>
-            </w:r>
+              <w:t xml:space="preserve">Factory </w:t>
+            </w:r>
+            <w:proofErr w:type="spellStart"/>
+            <w:r>
+              <w:rPr>
+                <w:rFonts w:ascii="Times New Roman" w:eastAsia="Times New Roman" w:hAnsi="Times New Roman" w:cs="Times New Roman"/>
+                <w:b/>
+                <w:bCs/>
+                <w:i/>
+                <w:iCs/>
+                <w:color w:val="000000" w:themeColor="text1"/>
+                <w:sz w:val="24"/>
+                <w:szCs w:val="24"/>
+                <w:lang w:eastAsia="es-CO"/>
+              </w:rPr>
+              <w:t>Acts</w:t>
+            </w:r>
+            <w:proofErr w:type="spellEnd"/>
             <w:r>
               <w:rPr>
                 <w:rFonts w:ascii="Times New Roman" w:eastAsia="Times New Roman" w:hAnsi="Times New Roman" w:cs="Times New Roman"/>
@@ -3604,14 +3776,34 @@
                 <w:szCs w:val="24"/>
               </w:rPr>
             </w:pPr>
-            <w:r>
-              <w:rPr>
-                <w:color w:val="000000" w:themeColor="text1"/>
-                <w:sz w:val="24"/>
-                <w:szCs w:val="24"/>
-              </w:rPr>
-              <w:t>Penultimo slide</w:t>
-            </w:r>
+            <w:proofErr w:type="spellStart"/>
+            <w:r>
+              <w:rPr>
+                <w:color w:val="000000" w:themeColor="text1"/>
+                <w:sz w:val="24"/>
+                <w:szCs w:val="24"/>
+              </w:rPr>
+              <w:t>Penultimo</w:t>
+            </w:r>
+            <w:proofErr w:type="spellEnd"/>
+            <w:r>
+              <w:rPr>
+                <w:color w:val="000000" w:themeColor="text1"/>
+                <w:sz w:val="24"/>
+                <w:szCs w:val="24"/>
+              </w:rPr>
+              <w:t xml:space="preserve"> </w:t>
+            </w:r>
+            <w:proofErr w:type="spellStart"/>
+            <w:r>
+              <w:rPr>
+                <w:color w:val="000000" w:themeColor="text1"/>
+                <w:sz w:val="24"/>
+                <w:szCs w:val="24"/>
+              </w:rPr>
+              <w:t>slide</w:t>
+            </w:r>
+            <w:proofErr w:type="spellEnd"/>
           </w:p>
           <w:p>
             <w:pPr>
@@ -4452,7 +4644,21 @@
                 <w:color w:val="000000" w:themeColor="text1"/>
               </w:rPr>
               <w:lastRenderedPageBreak/>
-              <w:t>- Moda de primavera de 1868 en París. Ilustración de Pauquet, publicado en</w:t>
+              <w:t xml:space="preserve">- Moda de primavera de 1868 en París. Ilustración de </w:t>
+            </w:r>
+            <w:proofErr w:type="spellStart"/>
+            <w:r>
+              <w:rPr>
+                <w:color w:val="000000" w:themeColor="text1"/>
+              </w:rPr>
+              <w:t>Pauquet</w:t>
+            </w:r>
+            <w:proofErr w:type="spellEnd"/>
+            <w:r>
+              <w:rPr>
+                <w:color w:val="000000" w:themeColor="text1"/>
+              </w:rPr>
+              <w:t>, publicado en</w:t>
             </w:r>
             <w:r>
               <w:rPr>
@@ -4461,6 +4667,7 @@
               </w:rPr>
               <w:t> </w:t>
             </w:r>
+            <w:proofErr w:type="spellStart"/>
             <w:r>
               <w:rPr>
                 <w:rStyle w:val="cursiva"/>
@@ -4470,6 +4677,7 @@
               </w:rPr>
               <w:t>L'Illustration</w:t>
             </w:r>
+            <w:proofErr w:type="spellEnd"/>
             <w:r>
               <w:rPr>
                 <w:color w:val="000000" w:themeColor="text1"/>
@@ -4513,7 +4721,21 @@
               <w:rPr>
                 <w:color w:val="000000" w:themeColor="text1"/>
               </w:rPr>
-              <w:t>, 1858-1859, de Jean-François Millet (Museo del Louvre, París, Francia).</w:t>
+              <w:t xml:space="preserve">, 1858-1859, de Jean-François </w:t>
+            </w:r>
+            <w:proofErr w:type="spellStart"/>
+            <w:r>
+              <w:rPr>
+                <w:color w:val="000000" w:themeColor="text1"/>
+              </w:rPr>
+              <w:t>Millet</w:t>
+            </w:r>
+            <w:proofErr w:type="spellEnd"/>
+            <w:r>
+              <w:rPr>
+                <w:color w:val="000000" w:themeColor="text1"/>
+              </w:rPr>
+              <w:t xml:space="preserve"> (Museo del Louvre, París, Francia).</w:t>
             </w:r>
           </w:p>
           <w:p>
@@ -4552,7 +4774,21 @@
               <w:rPr>
                 <w:color w:val="000000" w:themeColor="text1"/>
               </w:rPr>
-              <w:t>, 1852-1863, de Ford Madox Brown (Galería de Arte de la Ciudad, Manchester, Reino Unido).</w:t>
+              <w:t xml:space="preserve">, 1852-1863, de Ford </w:t>
+            </w:r>
+            <w:proofErr w:type="spellStart"/>
+            <w:r>
+              <w:rPr>
+                <w:color w:val="000000" w:themeColor="text1"/>
+              </w:rPr>
+              <w:t>Madox</w:t>
+            </w:r>
+            <w:proofErr w:type="spellEnd"/>
+            <w:r>
+              <w:rPr>
+                <w:color w:val="000000" w:themeColor="text1"/>
+              </w:rPr>
+              <w:t xml:space="preserve"> Brown (Galería de Arte de la Ciudad, Manchester, Reino Unido).</w:t>
             </w:r>
           </w:p>
           <w:p>
@@ -4704,7 +4940,35 @@
               <w:rPr>
                 <w:color w:val="000000" w:themeColor="text1"/>
               </w:rPr>
-              <w:t>e sugerimos recurrir a los recursos que ofrece la página The Victorian Web [</w:t>
+              <w:t xml:space="preserve">e sugerimos recurrir a los recursos que ofrece la página </w:t>
+            </w:r>
+            <w:proofErr w:type="spellStart"/>
+            <w:r>
+              <w:rPr>
+                <w:color w:val="000000" w:themeColor="text1"/>
+              </w:rPr>
+              <w:t>The</w:t>
+            </w:r>
+            <w:proofErr w:type="spellEnd"/>
+            <w:r>
+              <w:rPr>
+                <w:color w:val="000000" w:themeColor="text1"/>
+              </w:rPr>
+              <w:t xml:space="preserve"> </w:t>
+            </w:r>
+            <w:proofErr w:type="spellStart"/>
+            <w:r>
+              <w:rPr>
+                <w:color w:val="000000" w:themeColor="text1"/>
+              </w:rPr>
+              <w:t>Victorian</w:t>
+            </w:r>
+            <w:proofErr w:type="spellEnd"/>
+            <w:r>
+              <w:rPr>
+                <w:color w:val="000000" w:themeColor="text1"/>
+              </w:rPr>
+              <w:t xml:space="preserve"> Web [</w:t>
             </w:r>
             <w:hyperlink r:id="rId15" w:tgtFrame="_blank" w:history="1">
               <w:r>
@@ -4743,13 +5007,27 @@
               <w:rPr>
                 <w:color w:val="000000" w:themeColor="text1"/>
               </w:rPr>
-              <w:t xml:space="preserve"> clase social a la que pertenecá</w:t>
-            </w:r>
-            <w:r>
-              <w:rPr>
-                <w:color w:val="000000" w:themeColor="text1"/>
-              </w:rPr>
-              <w:t>n. Para asegurar su comprensión, puede proponer algunas preguntas:</w:t>
+              <w:t xml:space="preserve"> clase social a la que </w:t>
+            </w:r>
+            <w:proofErr w:type="spellStart"/>
+            <w:r>
+              <w:rPr>
+                <w:color w:val="000000" w:themeColor="text1"/>
+              </w:rPr>
+              <w:t>pertenecá</w:t>
+            </w:r>
+            <w:r>
+              <w:rPr>
+                <w:color w:val="000000" w:themeColor="text1"/>
+              </w:rPr>
+              <w:t>n</w:t>
+            </w:r>
+            <w:proofErr w:type="spellEnd"/>
+            <w:r>
+              <w:rPr>
+                <w:color w:val="000000" w:themeColor="text1"/>
+              </w:rPr>
+              <w:t>. Para asegurar su comprensión, puede proponer algunas preguntas:</w:t>
             </w:r>
           </w:p>
           <w:p>
@@ -7497,7 +7775,47 @@
                 <w:sz w:val="24"/>
                 <w:szCs w:val="24"/>
               </w:rPr>
-              <w:t>Código Shutterstock (o URL o la ruta en AulaPlaneta)</w:t>
+              <w:t xml:space="preserve">Código </w:t>
+            </w:r>
+            <w:proofErr w:type="spellStart"/>
+            <w:r>
+              <w:rPr>
+                <w:b/>
+                <w:color w:val="000000"/>
+                <w:sz w:val="24"/>
+                <w:szCs w:val="24"/>
+              </w:rPr>
+              <w:t>Shutterstock</w:t>
+            </w:r>
+            <w:proofErr w:type="spellEnd"/>
+            <w:r>
+              <w:rPr>
+                <w:b/>
+                <w:color w:val="000000"/>
+                <w:sz w:val="24"/>
+                <w:szCs w:val="24"/>
+              </w:rPr>
+              <w:t xml:space="preserve"> (o URL o la ruta en </w:t>
+            </w:r>
+            <w:proofErr w:type="spellStart"/>
+            <w:r>
+              <w:rPr>
+                <w:b/>
+                <w:color w:val="000000"/>
+                <w:sz w:val="24"/>
+                <w:szCs w:val="24"/>
+              </w:rPr>
+              <w:t>AulaPlaneta</w:t>
+            </w:r>
+            <w:proofErr w:type="spellEnd"/>
+            <w:r>
+              <w:rPr>
+                <w:b/>
+                <w:color w:val="000000"/>
+                <w:sz w:val="24"/>
+                <w:szCs w:val="24"/>
+              </w:rPr>
+              <w:t>)</w:t>
             </w:r>
           </w:p>
         </w:tc>
@@ -7758,8 +8076,22 @@
                 <w:szCs w:val="24"/>
                 <w:lang w:eastAsia="es-CO"/>
               </w:rPr>
-              <w:t>Le Creusot</w:t>
-            </w:r>
+              <w:t xml:space="preserve">Le </w:t>
+            </w:r>
+            <w:proofErr w:type="spellStart"/>
+            <w:r>
+              <w:rPr>
+                <w:rFonts w:ascii="Times New Roman" w:eastAsia="Times New Roman" w:hAnsi="Times New Roman" w:cs="Times New Roman"/>
+                <w:b/>
+                <w:bCs/>
+                <w:color w:val="000000" w:themeColor="text1"/>
+                <w:sz w:val="24"/>
+                <w:szCs w:val="24"/>
+                <w:lang w:eastAsia="es-CO"/>
+              </w:rPr>
+              <w:t>Creusot</w:t>
+            </w:r>
+            <w:proofErr w:type="spellEnd"/>
             <w:r>
               <w:rPr>
                 <w:rFonts w:ascii="Times New Roman" w:eastAsia="Times New Roman" w:hAnsi="Times New Roman" w:cs="Times New Roman"/>
@@ -8351,7 +8683,47 @@
                 <w:sz w:val="24"/>
                 <w:szCs w:val="24"/>
               </w:rPr>
-              <w:t>Código Shutterstock (o URL o la ruta en AulaPlaneta)</w:t>
+              <w:t xml:space="preserve">Código </w:t>
+            </w:r>
+            <w:proofErr w:type="spellStart"/>
+            <w:r>
+              <w:rPr>
+                <w:b/>
+                <w:color w:val="000000"/>
+                <w:sz w:val="24"/>
+                <w:szCs w:val="24"/>
+              </w:rPr>
+              <w:t>Shutterstock</w:t>
+            </w:r>
+            <w:proofErr w:type="spellEnd"/>
+            <w:r>
+              <w:rPr>
+                <w:b/>
+                <w:color w:val="000000"/>
+                <w:sz w:val="24"/>
+                <w:szCs w:val="24"/>
+              </w:rPr>
+              <w:t xml:space="preserve"> (o URL o la ruta en </w:t>
+            </w:r>
+            <w:proofErr w:type="spellStart"/>
+            <w:r>
+              <w:rPr>
+                <w:b/>
+                <w:color w:val="000000"/>
+                <w:sz w:val="24"/>
+                <w:szCs w:val="24"/>
+              </w:rPr>
+              <w:t>AulaPlaneta</w:t>
+            </w:r>
+            <w:proofErr w:type="spellEnd"/>
+            <w:r>
+              <w:rPr>
+                <w:b/>
+                <w:color w:val="000000"/>
+                <w:sz w:val="24"/>
+                <w:szCs w:val="24"/>
+              </w:rPr>
+              <w:t>)</w:t>
             </w:r>
           </w:p>
         </w:tc>
@@ -8668,6 +9040,7 @@
               </w:rPr>
               <w:t>, etc.) y las ilustraciones del grabador francés </w:t>
             </w:r>
+            <w:proofErr w:type="spellStart"/>
             <w:r>
               <w:rPr>
                 <w:rFonts w:ascii="Times New Roman" w:eastAsia="Times New Roman" w:hAnsi="Times New Roman" w:cs="Times New Roman"/>
@@ -8678,7 +9051,20 @@
                 <w:szCs w:val="24"/>
                 <w:lang w:eastAsia="es-CO"/>
               </w:rPr>
-              <w:t xml:space="preserve">Gustave Doré </w:t>
+              <w:t>Gustave</w:t>
+            </w:r>
+            <w:proofErr w:type="spellEnd"/>
+            <w:r>
+              <w:rPr>
+                <w:rFonts w:ascii="Times New Roman" w:eastAsia="Times New Roman" w:hAnsi="Times New Roman" w:cs="Times New Roman"/>
+                <w:b/>
+                <w:bCs/>
+                <w:color w:val="000000" w:themeColor="text1"/>
+                <w:sz w:val="24"/>
+                <w:szCs w:val="24"/>
+                <w:lang w:eastAsia="es-CO"/>
+              </w:rPr>
+              <w:t xml:space="preserve"> Doré </w:t>
             </w:r>
             <w:r>
               <w:rPr>
@@ -9952,7 +10338,21 @@
               <w:rPr>
                 <w:color w:val="000000" w:themeColor="text1"/>
               </w:rPr>
-              <w:t>- El doctor Roberton, un cirujano de Manchester, explica cómo la ciudad había crecido en los últimos años de una forma completamente desordenada y sin tener en cuenta ningún principio de salubridad. Las casas de los obreros se situaban junto a las fábricas y la ciudad carecía de zonas verdes, mientras que los industriales se trasladaban a zonas alejadas de sus negocios, donde el aire era más limpio.</w:t>
+              <w:t xml:space="preserve">- El doctor </w:t>
+            </w:r>
+            <w:proofErr w:type="spellStart"/>
+            <w:r>
+              <w:rPr>
+                <w:color w:val="000000" w:themeColor="text1"/>
+              </w:rPr>
+              <w:t>Roberton</w:t>
+            </w:r>
+            <w:proofErr w:type="spellEnd"/>
+            <w:r>
+              <w:rPr>
+                <w:color w:val="000000" w:themeColor="text1"/>
+              </w:rPr>
+              <w:t>, un cirujano de Manchester, explica cómo la ciudad había crecido en los últimos años de una forma completamente desordenada y sin tener en cuenta ningún principio de salubridad. Las casas de los obreros se situaban junto a las fábricas y la ciudad carecía de zonas verdes, mientras que los industriales se trasladaban a zonas alejadas de sus negocios, donde el aire era más limpio.</w:t>
             </w:r>
           </w:p>
           <w:p>
@@ -9969,7 +10369,21 @@
               <w:rPr>
                 <w:color w:val="000000" w:themeColor="text1"/>
               </w:rPr>
-              <w:t xml:space="preserve">- James Kay-Shuttleworth explica cómo varias familias vivían en espacios diminutos, por lo general compartidos. Hacinados en aquellas viviendas se criaban niños desnutridos y con mala salud, lo que provocaba </w:t>
+              <w:t xml:space="preserve">- James </w:t>
+            </w:r>
+            <w:proofErr w:type="spellStart"/>
+            <w:r>
+              <w:rPr>
+                <w:color w:val="000000" w:themeColor="text1"/>
+              </w:rPr>
+              <w:t>Kay-Shuttleworth</w:t>
+            </w:r>
+            <w:proofErr w:type="spellEnd"/>
+            <w:r>
+              <w:rPr>
+                <w:color w:val="000000" w:themeColor="text1"/>
+              </w:rPr>
+              <w:t xml:space="preserve"> explica cómo varias familias vivían en espacios diminutos, por lo general compartidos. Hacinados en aquellas viviendas se criaban niños desnutridos y con mala salud, lo que provocaba </w:t>
             </w:r>
             <w:r>
               <w:rPr>
@@ -11469,7 +11883,17 @@
                 <w:sz w:val="24"/>
                 <w:szCs w:val="24"/>
               </w:rPr>
-              <w:t>La transformación urbana.</w:t>
+              <w:t>La transformación urbana</w:t>
+            </w:r>
+            <w:proofErr w:type="gramStart"/>
+            <w:r>
+              <w:rPr>
+                <w:rFonts w:ascii="Times New Roman" w:hAnsi="Times New Roman" w:cs="Times New Roman"/>
+                <w:color w:val="000000" w:themeColor="text1"/>
+                <w:sz w:val="24"/>
+                <w:szCs w:val="24"/>
+              </w:rPr>
+              <w:t>.</w:t>
             </w:r>
             <w:r>
               <w:rPr>
@@ -11480,6 +11904,7 @@
               </w:rPr>
               <w:t>/</w:t>
             </w:r>
+            <w:proofErr w:type="gramEnd"/>
             <w:r>
               <w:rPr>
                 <w:rFonts w:ascii="Times New Roman" w:hAnsi="Times New Roman" w:cs="Times New Roman"/>
@@ -12153,7 +12578,23 @@
           <w:rStyle w:val="un"/>
           <w:color w:val="000000" w:themeColor="text1"/>
         </w:rPr>
-        <w:t xml:space="preserve"> poco a poco los fue llevando a adquirir que Karl Marx llamó </w:t>
+        <w:t xml:space="preserve"> poco a poco los </w:t>
+      </w:r>
+      <w:proofErr w:type="gramStart"/>
+      <w:r>
+        <w:rPr>
+          <w:rStyle w:val="un"/>
+          <w:color w:val="000000" w:themeColor="text1"/>
+        </w:rPr>
+        <w:t>fue</w:t>
+      </w:r>
+      <w:proofErr w:type="gramEnd"/>
+      <w:r>
+        <w:rPr>
+          <w:rStyle w:val="un"/>
+          <w:color w:val="000000" w:themeColor="text1"/>
+        </w:rPr>
+        <w:t xml:space="preserve"> llevando a adquirir que Karl Marx llamó </w:t>
       </w:r>
       <w:r>
         <w:rPr>
@@ -12358,6 +12799,7 @@
         </w:rPr>
         <w:t xml:space="preserve"> </w:t>
       </w:r>
+      <w:proofErr w:type="spellStart"/>
       <w:r>
         <w:rPr>
           <w:rStyle w:val="Textoennegrita"/>
@@ -12365,8 +12807,29 @@
           <w:iCs/>
           <w:color w:val="000000" w:themeColor="text1"/>
         </w:rPr>
-        <w:t>trade unions</w:t>
-      </w:r>
+        <w:t>trade</w:t>
+      </w:r>
+      <w:proofErr w:type="spellEnd"/>
+      <w:r>
+        <w:rPr>
+          <w:rStyle w:val="Textoennegrita"/>
+          <w:i/>
+          <w:iCs/>
+          <w:color w:val="000000" w:themeColor="text1"/>
+        </w:rPr>
+        <w:t xml:space="preserve"> </w:t>
+      </w:r>
+      <w:proofErr w:type="spellStart"/>
+      <w:r>
+        <w:rPr>
+          <w:rStyle w:val="Textoennegrita"/>
+          <w:i/>
+          <w:iCs/>
+          <w:color w:val="000000" w:themeColor="text1"/>
+        </w:rPr>
+        <w:t>unions</w:t>
+      </w:r>
+      <w:proofErr w:type="spellEnd"/>
       <w:r>
         <w:rPr>
           <w:rStyle w:val="un"/>
@@ -12592,7 +13055,47 @@
                 <w:sz w:val="24"/>
                 <w:szCs w:val="24"/>
               </w:rPr>
-              <w:t>Código Shutterstock (o URL o la ruta en AulaPlaneta)</w:t>
+              <w:t xml:space="preserve">Código </w:t>
+            </w:r>
+            <w:proofErr w:type="spellStart"/>
+            <w:r>
+              <w:rPr>
+                <w:b/>
+                <w:color w:val="000000"/>
+                <w:sz w:val="24"/>
+                <w:szCs w:val="24"/>
+              </w:rPr>
+              <w:t>Shutterstock</w:t>
+            </w:r>
+            <w:proofErr w:type="spellEnd"/>
+            <w:r>
+              <w:rPr>
+                <w:b/>
+                <w:color w:val="000000"/>
+                <w:sz w:val="24"/>
+                <w:szCs w:val="24"/>
+              </w:rPr>
+              <w:t xml:space="preserve"> (o URL o la ruta en </w:t>
+            </w:r>
+            <w:proofErr w:type="spellStart"/>
+            <w:r>
+              <w:rPr>
+                <w:b/>
+                <w:color w:val="000000"/>
+                <w:sz w:val="24"/>
+                <w:szCs w:val="24"/>
+              </w:rPr>
+              <w:t>AulaPlaneta</w:t>
+            </w:r>
+            <w:proofErr w:type="spellEnd"/>
+            <w:r>
+              <w:rPr>
+                <w:b/>
+                <w:color w:val="000000"/>
+                <w:sz w:val="24"/>
+                <w:szCs w:val="24"/>
+              </w:rPr>
+              <w:t>)</w:t>
             </w:r>
           </w:p>
         </w:tc>
@@ -12849,7 +13352,51 @@
                 <w:szCs w:val="24"/>
                 <w:lang w:eastAsia="es-CO"/>
               </w:rPr>
-              <w:t> (1895), de Mihály Munkácsy, ejemplifica la importancia que adquirió a lo largo del siglo XIX la </w:t>
+              <w:t xml:space="preserve"> (1895), de </w:t>
+            </w:r>
+            <w:proofErr w:type="spellStart"/>
+            <w:r>
+              <w:rPr>
+                <w:rFonts w:ascii="Times New Roman" w:eastAsia="Times New Roman" w:hAnsi="Times New Roman" w:cs="Times New Roman"/>
+                <w:color w:val="000000" w:themeColor="text1"/>
+                <w:sz w:val="24"/>
+                <w:szCs w:val="24"/>
+                <w:lang w:eastAsia="es-CO"/>
+              </w:rPr>
+              <w:t>Mihály</w:t>
+            </w:r>
+            <w:proofErr w:type="spellEnd"/>
+            <w:r>
+              <w:rPr>
+                <w:rFonts w:ascii="Times New Roman" w:eastAsia="Times New Roman" w:hAnsi="Times New Roman" w:cs="Times New Roman"/>
+                <w:color w:val="000000" w:themeColor="text1"/>
+                <w:sz w:val="24"/>
+                <w:szCs w:val="24"/>
+                <w:lang w:eastAsia="es-CO"/>
+              </w:rPr>
+              <w:t xml:space="preserve"> </w:t>
+            </w:r>
+            <w:proofErr w:type="spellStart"/>
+            <w:r>
+              <w:rPr>
+                <w:rFonts w:ascii="Times New Roman" w:eastAsia="Times New Roman" w:hAnsi="Times New Roman" w:cs="Times New Roman"/>
+                <w:color w:val="000000" w:themeColor="text1"/>
+                <w:sz w:val="24"/>
+                <w:szCs w:val="24"/>
+                <w:lang w:eastAsia="es-CO"/>
+              </w:rPr>
+              <w:t>Munkácsy</w:t>
+            </w:r>
+            <w:proofErr w:type="spellEnd"/>
+            <w:r>
+              <w:rPr>
+                <w:rFonts w:ascii="Times New Roman" w:eastAsia="Times New Roman" w:hAnsi="Times New Roman" w:cs="Times New Roman"/>
+                <w:color w:val="000000" w:themeColor="text1"/>
+                <w:sz w:val="24"/>
+                <w:szCs w:val="24"/>
+                <w:lang w:eastAsia="es-CO"/>
+              </w:rPr>
+              <w:t>, ejemplifica la importancia que adquirió a lo largo del siglo XIX la </w:t>
             </w:r>
             <w:r>
               <w:rPr>
@@ -13848,8 +14395,22 @@
                 <w:szCs w:val="24"/>
                 <w:lang w:eastAsia="es-CO"/>
               </w:rPr>
-              <w:t>El cartismo</w:t>
-            </w:r>
+              <w:t xml:space="preserve">El </w:t>
+            </w:r>
+            <w:proofErr w:type="spellStart"/>
+            <w:r>
+              <w:rPr>
+                <w:rFonts w:ascii="Times New Roman" w:eastAsia="Times New Roman" w:hAnsi="Times New Roman" w:cs="Times New Roman"/>
+                <w:b/>
+                <w:bCs/>
+                <w:color w:val="000000" w:themeColor="text1"/>
+                <w:sz w:val="24"/>
+                <w:szCs w:val="24"/>
+                <w:lang w:eastAsia="es-CO"/>
+              </w:rPr>
+              <w:t>cartismo</w:t>
+            </w:r>
+            <w:proofErr w:type="spellEnd"/>
           </w:p>
         </w:tc>
       </w:tr>
@@ -13916,6 +14477,7 @@
               </w:rPr>
               <w:t> </w:t>
             </w:r>
+            <w:proofErr w:type="spellStart"/>
             <w:r>
               <w:rPr>
                 <w:rFonts w:ascii="Times New Roman" w:eastAsia="Times New Roman" w:hAnsi="Times New Roman" w:cs="Times New Roman"/>
@@ -13926,6 +14488,7 @@
               </w:rPr>
               <w:t>cartismo</w:t>
             </w:r>
+            <w:proofErr w:type="spellEnd"/>
             <w:r>
               <w:rPr>
                 <w:rFonts w:ascii="Times New Roman" w:eastAsia="Times New Roman" w:hAnsi="Times New Roman" w:cs="Times New Roman"/>
@@ -14732,6 +15295,7 @@
         </w:rPr>
         <w:t>-</w:t>
       </w:r>
+      <w:proofErr w:type="spellStart"/>
       <w:r>
         <w:rPr>
           <w:rStyle w:val="Textoennegrita"/>
@@ -14742,6 +15306,7 @@
         </w:rPr>
         <w:t>Simon</w:t>
       </w:r>
+      <w:proofErr w:type="spellEnd"/>
       <w:r>
         <w:rPr>
           <w:rStyle w:val="un"/>
@@ -14832,6 +15397,7 @@
         </w:rPr>
         <w:t> </w:t>
       </w:r>
+      <w:proofErr w:type="spellStart"/>
       <w:r>
         <w:rPr>
           <w:rStyle w:val="Textoennegrita"/>
@@ -14840,8 +15406,31 @@
           <w:sz w:val="24"/>
           <w:szCs w:val="24"/>
         </w:rPr>
-        <w:t>Étienne Cabet</w:t>
-      </w:r>
+        <w:t>Étienne</w:t>
+      </w:r>
+      <w:proofErr w:type="spellEnd"/>
+      <w:r>
+        <w:rPr>
+          <w:rStyle w:val="Textoennegrita"/>
+          <w:rFonts w:ascii="Times New Roman" w:hAnsi="Times New Roman" w:cs="Times New Roman"/>
+          <w:color w:val="000000" w:themeColor="text1"/>
+          <w:sz w:val="24"/>
+          <w:szCs w:val="24"/>
+        </w:rPr>
+        <w:t xml:space="preserve"> </w:t>
+      </w:r>
+      <w:proofErr w:type="spellStart"/>
+      <w:r>
+        <w:rPr>
+          <w:rStyle w:val="Textoennegrita"/>
+          <w:rFonts w:ascii="Times New Roman" w:hAnsi="Times New Roman" w:cs="Times New Roman"/>
+          <w:color w:val="000000" w:themeColor="text1"/>
+          <w:sz w:val="24"/>
+          <w:szCs w:val="24"/>
+        </w:rPr>
+        <w:t>Cabet</w:t>
+      </w:r>
+      <w:proofErr w:type="spellEnd"/>
       <w:r>
         <w:rPr>
           <w:rStyle w:val="un"/>
@@ -15142,7 +15731,47 @@
                 <w:sz w:val="24"/>
                 <w:szCs w:val="24"/>
               </w:rPr>
-              <w:t>Código Shutterstock (o URL o la ruta en AulaPlaneta)</w:t>
+              <w:t xml:space="preserve">Código </w:t>
+            </w:r>
+            <w:proofErr w:type="spellStart"/>
+            <w:r>
+              <w:rPr>
+                <w:b/>
+                <w:color w:val="000000"/>
+                <w:sz w:val="24"/>
+                <w:szCs w:val="24"/>
+              </w:rPr>
+              <w:t>Shutterstock</w:t>
+            </w:r>
+            <w:proofErr w:type="spellEnd"/>
+            <w:r>
+              <w:rPr>
+                <w:b/>
+                <w:color w:val="000000"/>
+                <w:sz w:val="24"/>
+                <w:szCs w:val="24"/>
+              </w:rPr>
+              <w:t xml:space="preserve"> (o URL o la ruta en </w:t>
+            </w:r>
+            <w:proofErr w:type="spellStart"/>
+            <w:r>
+              <w:rPr>
+                <w:b/>
+                <w:color w:val="000000"/>
+                <w:sz w:val="24"/>
+                <w:szCs w:val="24"/>
+              </w:rPr>
+              <w:t>AulaPlaneta</w:t>
+            </w:r>
+            <w:proofErr w:type="spellEnd"/>
+            <w:r>
+              <w:rPr>
+                <w:b/>
+                <w:color w:val="000000"/>
+                <w:sz w:val="24"/>
+                <w:szCs w:val="24"/>
+              </w:rPr>
+              <w:t>)</w:t>
             </w:r>
           </w:p>
         </w:tc>
@@ -16100,7 +16729,47 @@
                 <w:sz w:val="24"/>
                 <w:szCs w:val="24"/>
               </w:rPr>
-              <w:t>Código Shutterstock (o URL o la ruta en AulaPlaneta)</w:t>
+              <w:t xml:space="preserve">Código </w:t>
+            </w:r>
+            <w:proofErr w:type="spellStart"/>
+            <w:r>
+              <w:rPr>
+                <w:b/>
+                <w:color w:val="000000"/>
+                <w:sz w:val="24"/>
+                <w:szCs w:val="24"/>
+              </w:rPr>
+              <w:t>Shutterstock</w:t>
+            </w:r>
+            <w:proofErr w:type="spellEnd"/>
+            <w:r>
+              <w:rPr>
+                <w:b/>
+                <w:color w:val="000000"/>
+                <w:sz w:val="24"/>
+                <w:szCs w:val="24"/>
+              </w:rPr>
+              <w:t xml:space="preserve"> (o URL o la ruta en </w:t>
+            </w:r>
+            <w:proofErr w:type="spellStart"/>
+            <w:r>
+              <w:rPr>
+                <w:b/>
+                <w:color w:val="000000"/>
+                <w:sz w:val="24"/>
+                <w:szCs w:val="24"/>
+              </w:rPr>
+              <w:t>AulaPlaneta</w:t>
+            </w:r>
+            <w:proofErr w:type="spellEnd"/>
+            <w:r>
+              <w:rPr>
+                <w:b/>
+                <w:color w:val="000000"/>
+                <w:sz w:val="24"/>
+                <w:szCs w:val="24"/>
+              </w:rPr>
+              <w:t>)</w:t>
             </w:r>
           </w:p>
         </w:tc>
@@ -17156,7 +17825,35 @@
               <w:rPr>
                 <w:color w:val="000000" w:themeColor="text1"/>
               </w:rPr>
-              <w:t>¿Por qué crees que Marx y Engels consideraban “vieja” la Europa de Metternich, el papay el zar?</w:t>
+              <w:t xml:space="preserve">¿Por qué crees que Marx y Engels consideraban “vieja” la Europa de </w:t>
+            </w:r>
+            <w:proofErr w:type="spellStart"/>
+            <w:r>
+              <w:rPr>
+                <w:color w:val="000000" w:themeColor="text1"/>
+              </w:rPr>
+              <w:t>Metternich</w:t>
+            </w:r>
+            <w:proofErr w:type="spellEnd"/>
+            <w:r>
+              <w:rPr>
+                <w:color w:val="000000" w:themeColor="text1"/>
+              </w:rPr>
+              <w:t xml:space="preserve">, el </w:t>
+            </w:r>
+            <w:proofErr w:type="spellStart"/>
+            <w:r>
+              <w:rPr>
+                <w:color w:val="000000" w:themeColor="text1"/>
+              </w:rPr>
+              <w:t>papay</w:t>
+            </w:r>
+            <w:proofErr w:type="spellEnd"/>
+            <w:r>
+              <w:rPr>
+                <w:color w:val="000000" w:themeColor="text1"/>
+              </w:rPr>
+              <w:t xml:space="preserve"> el zar?</w:t>
             </w:r>
           </w:p>
           <w:p>
@@ -18814,7 +19511,35 @@
               <w:rPr>
                 <w:color w:val="000000" w:themeColor="text1"/>
               </w:rPr>
-              <w:t>¿Por qué crees que Marx y Engels consideraban “vieja” la Europa de Metternich, el papay el zar?</w:t>
+              <w:t xml:space="preserve">¿Por qué crees que Marx y Engels consideraban “vieja” la Europa de </w:t>
+            </w:r>
+            <w:proofErr w:type="spellStart"/>
+            <w:r>
+              <w:rPr>
+                <w:color w:val="000000" w:themeColor="text1"/>
+              </w:rPr>
+              <w:t>Metternich</w:t>
+            </w:r>
+            <w:proofErr w:type="spellEnd"/>
+            <w:r>
+              <w:rPr>
+                <w:color w:val="000000" w:themeColor="text1"/>
+              </w:rPr>
+              <w:t xml:space="preserve">, el </w:t>
+            </w:r>
+            <w:proofErr w:type="spellStart"/>
+            <w:r>
+              <w:rPr>
+                <w:color w:val="000000" w:themeColor="text1"/>
+              </w:rPr>
+              <w:t>papay</w:t>
+            </w:r>
+            <w:proofErr w:type="spellEnd"/>
+            <w:r>
+              <w:rPr>
+                <w:color w:val="000000" w:themeColor="text1"/>
+              </w:rPr>
+              <w:t xml:space="preserve"> el zar?</w:t>
             </w:r>
           </w:p>
           <w:p>
@@ -19472,11 +20197,19 @@
                 <w:color w:val="000000" w:themeColor="text1"/>
               </w:rPr>
             </w:pPr>
-            <w:r>
-              <w:rPr>
-                <w:color w:val="000000" w:themeColor="text1"/>
-              </w:rPr>
-              <w:t xml:space="preserve">según el marxismo, el trabajo debe ser obligatorio. Los </w:t>
+            <w:proofErr w:type="gramStart"/>
+            <w:r>
+              <w:rPr>
+                <w:color w:val="000000" w:themeColor="text1"/>
+              </w:rPr>
+              <w:t>según</w:t>
+            </w:r>
+            <w:proofErr w:type="gramEnd"/>
+            <w:r>
+              <w:rPr>
+                <w:color w:val="000000" w:themeColor="text1"/>
+              </w:rPr>
+              <w:t xml:space="preserve"> el marxismo, el trabajo debe ser obligatorio. Los </w:t>
             </w:r>
             <w:r>
               <w:rPr>
@@ -20015,6 +20748,7 @@
               </w:rPr>
               <w:t>de la industrialización. Suele establecerse como precedente del mismo el </w:t>
             </w:r>
+            <w:proofErr w:type="spellStart"/>
             <w:r>
               <w:rPr>
                 <w:rFonts w:ascii="Times New Roman" w:eastAsia="Times New Roman" w:hAnsi="Times New Roman" w:cs="Times New Roman"/>
@@ -20027,6 +20761,7 @@
               </w:rPr>
               <w:t>ludismo</w:t>
             </w:r>
+            <w:proofErr w:type="spellEnd"/>
             <w:r>
               <w:rPr>
                 <w:rFonts w:ascii="Times New Roman" w:eastAsia="Times New Roman" w:hAnsi="Times New Roman" w:cs="Times New Roman"/>
@@ -20170,6 +20905,7 @@
               </w:rPr>
               <w:t>En 1825 aparecieron en el Reino Unido los primeros sindicatos, conocidos como </w:t>
             </w:r>
+            <w:proofErr w:type="spellStart"/>
             <w:r>
               <w:rPr>
                 <w:rFonts w:ascii="Times New Roman" w:eastAsia="Times New Roman" w:hAnsi="Times New Roman" w:cs="Times New Roman"/>
@@ -20180,8 +20916,35 @@
                 <w:szCs w:val="24"/>
                 <w:lang w:eastAsia="es-CO"/>
               </w:rPr>
-              <w:t>trade unions</w:t>
-            </w:r>
+              <w:t>trade</w:t>
+            </w:r>
+            <w:proofErr w:type="spellEnd"/>
+            <w:r>
+              <w:rPr>
+                <w:rFonts w:ascii="Times New Roman" w:eastAsia="Times New Roman" w:hAnsi="Times New Roman" w:cs="Times New Roman"/>
+                <w:b/>
+                <w:bCs/>
+                <w:color w:val="000000" w:themeColor="text1"/>
+                <w:sz w:val="24"/>
+                <w:szCs w:val="24"/>
+                <w:lang w:eastAsia="es-CO"/>
+              </w:rPr>
+              <w:t xml:space="preserve"> </w:t>
+            </w:r>
+            <w:proofErr w:type="spellStart"/>
+            <w:r>
+              <w:rPr>
+                <w:rFonts w:ascii="Times New Roman" w:eastAsia="Times New Roman" w:hAnsi="Times New Roman" w:cs="Times New Roman"/>
+                <w:b/>
+                <w:bCs/>
+                <w:color w:val="000000" w:themeColor="text1"/>
+                <w:sz w:val="24"/>
+                <w:szCs w:val="24"/>
+                <w:lang w:eastAsia="es-CO"/>
+              </w:rPr>
+              <w:t>unions</w:t>
+            </w:r>
+            <w:proofErr w:type="spellEnd"/>
             <w:r>
               <w:rPr>
                 <w:rFonts w:ascii="Times New Roman" w:eastAsia="Times New Roman" w:hAnsi="Times New Roman" w:cs="Times New Roman"/>
@@ -20354,7 +21117,29 @@
                 <w:szCs w:val="24"/>
                 <w:lang w:eastAsia="es-CO"/>
               </w:rPr>
-              <w:t>El socialismo utópico planteó profundas reformas sociales a favor de la clase trabajadora, enarbolando ideales como la solidaridad o el cooperativismo y sobre los cuales habría de construirse una sociedad igualitaria y fraternal. Los socialistas utópicos más destacados fueron Saint-Simon, Robert Owen y Charles Fourier.</w:t>
+              <w:t>El socialismo utópico planteó profundas reformas sociales a favor de la clase trabajadora, enarbolando ideales como la solidaridad o el cooperativismo y sobre los cuales habría de construirse una sociedad igualitaria y fraternal. Los socialistas utópicos más destacados fueron Saint-</w:t>
+            </w:r>
+            <w:proofErr w:type="spellStart"/>
+            <w:r>
+              <w:rPr>
+                <w:rFonts w:ascii="Times New Roman" w:eastAsia="Times New Roman" w:hAnsi="Times New Roman" w:cs="Times New Roman"/>
+                <w:color w:val="000000" w:themeColor="text1"/>
+                <w:sz w:val="24"/>
+                <w:szCs w:val="24"/>
+                <w:lang w:eastAsia="es-CO"/>
+              </w:rPr>
+              <w:t>Simon</w:t>
+            </w:r>
+            <w:proofErr w:type="spellEnd"/>
+            <w:r>
+              <w:rPr>
+                <w:rFonts w:ascii="Times New Roman" w:eastAsia="Times New Roman" w:hAnsi="Times New Roman" w:cs="Times New Roman"/>
+                <w:color w:val="000000" w:themeColor="text1"/>
+                <w:sz w:val="24"/>
+                <w:szCs w:val="24"/>
+                <w:lang w:eastAsia="es-CO"/>
+              </w:rPr>
+              <w:t>, Robert Owen y Charles Fourier.</w:t>
             </w:r>
           </w:p>
           <w:p>
@@ -20862,6 +21647,7 @@
               </w:rPr>
               <w:t xml:space="preserve"> entre Marx y </w:t>
             </w:r>
+            <w:proofErr w:type="spellStart"/>
             <w:r>
               <w:rPr>
                 <w:rFonts w:ascii="Times New Roman" w:eastAsia="Times New Roman" w:hAnsi="Times New Roman" w:cs="Times New Roman"/>
@@ -20872,7 +21658,46 @@
                 <w:szCs w:val="24"/>
                 <w:lang w:eastAsia="es-CO"/>
               </w:rPr>
-              <w:t>Mijáil Bakunin </w:t>
+              <w:t>Mijáil</w:t>
+            </w:r>
+            <w:proofErr w:type="spellEnd"/>
+            <w:r>
+              <w:rPr>
+                <w:rFonts w:ascii="Times New Roman" w:eastAsia="Times New Roman" w:hAnsi="Times New Roman" w:cs="Times New Roman"/>
+                <w:b/>
+                <w:bCs/>
+                <w:color w:val="000000" w:themeColor="text1"/>
+                <w:sz w:val="24"/>
+                <w:szCs w:val="24"/>
+                <w:lang w:eastAsia="es-CO"/>
+              </w:rPr>
+              <w:t xml:space="preserve"> </w:t>
+            </w:r>
+            <w:proofErr w:type="spellStart"/>
+            <w:r>
+              <w:rPr>
+                <w:rFonts w:ascii="Times New Roman" w:eastAsia="Times New Roman" w:hAnsi="Times New Roman" w:cs="Times New Roman"/>
+                <w:b/>
+                <w:bCs/>
+                <w:color w:val="000000" w:themeColor="text1"/>
+                <w:sz w:val="24"/>
+                <w:szCs w:val="24"/>
+                <w:lang w:eastAsia="es-CO"/>
+              </w:rPr>
+              <w:t>Bakunin</w:t>
+            </w:r>
+            <w:proofErr w:type="spellEnd"/>
+            <w:r>
+              <w:rPr>
+                <w:rFonts w:ascii="Times New Roman" w:eastAsia="Times New Roman" w:hAnsi="Times New Roman" w:cs="Times New Roman"/>
+                <w:b/>
+                <w:bCs/>
+                <w:color w:val="000000" w:themeColor="text1"/>
+                <w:sz w:val="24"/>
+                <w:szCs w:val="24"/>
+                <w:lang w:eastAsia="es-CO"/>
+              </w:rPr>
+              <w:t> </w:t>
             </w:r>
             <w:r>
               <w:rPr>
@@ -21344,18 +22169,9 @@
           <w:szCs w:val="24"/>
           <w:lang w:eastAsia="es-CO"/>
         </w:rPr>
-        <w:t>Pierre-Joseph Proudhon</w:t>
-      </w:r>
-      <w:r>
-        <w:rPr>
-          <w:rFonts w:ascii="Times New Roman" w:eastAsia="Times New Roman" w:hAnsi="Times New Roman" w:cs="Times New Roman"/>
-          <w:color w:val="000000" w:themeColor="text1"/>
-          <w:sz w:val="24"/>
-          <w:szCs w:val="24"/>
-          <w:lang w:eastAsia="es-CO"/>
-        </w:rPr>
-        <w:t>, </w:t>
-      </w:r>
+        <w:t xml:space="preserve">Pierre-Joseph </w:t>
+      </w:r>
+      <w:proofErr w:type="spellStart"/>
       <w:r>
         <w:rPr>
           <w:rFonts w:ascii="Times New Roman" w:eastAsia="Times New Roman" w:hAnsi="Times New Roman" w:cs="Times New Roman"/>
@@ -21366,8 +22182,9 @@
           <w:szCs w:val="24"/>
           <w:lang w:eastAsia="es-CO"/>
         </w:rPr>
-        <w:t>Mijáil Bakunin</w:t>
-      </w:r>
+        <w:t>Proudhon</w:t>
+      </w:r>
+      <w:proofErr w:type="spellEnd"/>
       <w:r>
         <w:rPr>
           <w:rFonts w:ascii="Times New Roman" w:eastAsia="Times New Roman" w:hAnsi="Times New Roman" w:cs="Times New Roman"/>
@@ -21376,8 +22193,9 @@
           <w:szCs w:val="24"/>
           <w:lang w:eastAsia="es-CO"/>
         </w:rPr>
-        <w:t> y </w:t>
-      </w:r>
+        <w:t>, </w:t>
+      </w:r>
+      <w:proofErr w:type="spellStart"/>
       <w:r>
         <w:rPr>
           <w:rFonts w:ascii="Times New Roman" w:eastAsia="Times New Roman" w:hAnsi="Times New Roman" w:cs="Times New Roman"/>
@@ -21388,8 +22206,71 @@
           <w:szCs w:val="24"/>
           <w:lang w:eastAsia="es-CO"/>
         </w:rPr>
-        <w:t>Piotr Kropotkin</w:t>
-      </w:r>
+        <w:t>Mijáil</w:t>
+      </w:r>
+      <w:proofErr w:type="spellEnd"/>
+      <w:r>
+        <w:rPr>
+          <w:rFonts w:ascii="Times New Roman" w:eastAsia="Times New Roman" w:hAnsi="Times New Roman" w:cs="Times New Roman"/>
+          <w:b/>
+          <w:bCs/>
+          <w:color w:val="000000" w:themeColor="text1"/>
+          <w:sz w:val="24"/>
+          <w:szCs w:val="24"/>
+          <w:lang w:eastAsia="es-CO"/>
+        </w:rPr>
+        <w:t xml:space="preserve"> </w:t>
+      </w:r>
+      <w:proofErr w:type="spellStart"/>
+      <w:r>
+        <w:rPr>
+          <w:rFonts w:ascii="Times New Roman" w:eastAsia="Times New Roman" w:hAnsi="Times New Roman" w:cs="Times New Roman"/>
+          <w:b/>
+          <w:bCs/>
+          <w:color w:val="000000" w:themeColor="text1"/>
+          <w:sz w:val="24"/>
+          <w:szCs w:val="24"/>
+          <w:lang w:eastAsia="es-CO"/>
+        </w:rPr>
+        <w:t>Bakunin</w:t>
+      </w:r>
+      <w:proofErr w:type="spellEnd"/>
+      <w:r>
+        <w:rPr>
+          <w:rFonts w:ascii="Times New Roman" w:eastAsia="Times New Roman" w:hAnsi="Times New Roman" w:cs="Times New Roman"/>
+          <w:color w:val="000000" w:themeColor="text1"/>
+          <w:sz w:val="24"/>
+          <w:szCs w:val="24"/>
+          <w:lang w:eastAsia="es-CO"/>
+        </w:rPr>
+        <w:t> y </w:t>
+      </w:r>
+      <w:r>
+        <w:rPr>
+          <w:rFonts w:ascii="Times New Roman" w:eastAsia="Times New Roman" w:hAnsi="Times New Roman" w:cs="Times New Roman"/>
+          <w:b/>
+          <w:bCs/>
+          <w:color w:val="000000" w:themeColor="text1"/>
+          <w:sz w:val="24"/>
+          <w:szCs w:val="24"/>
+          <w:lang w:eastAsia="es-CO"/>
+        </w:rPr>
+        <w:t xml:space="preserve">Piotr </w:t>
+      </w:r>
+      <w:proofErr w:type="spellStart"/>
+      <w:r>
+        <w:rPr>
+          <w:rFonts w:ascii="Times New Roman" w:eastAsia="Times New Roman" w:hAnsi="Times New Roman" w:cs="Times New Roman"/>
+          <w:b/>
+          <w:bCs/>
+          <w:color w:val="000000" w:themeColor="text1"/>
+          <w:sz w:val="24"/>
+          <w:szCs w:val="24"/>
+          <w:lang w:eastAsia="es-CO"/>
+        </w:rPr>
+        <w:t>Kropotkin</w:t>
+      </w:r>
+      <w:proofErr w:type="spellEnd"/>
       <w:r>
         <w:rPr>
           <w:rFonts w:ascii="Times New Roman" w:eastAsia="Times New Roman" w:hAnsi="Times New Roman" w:cs="Times New Roman"/>
@@ -21726,7 +22607,47 @@
                 <w:sz w:val="24"/>
                 <w:szCs w:val="24"/>
               </w:rPr>
-              <w:t>Código Shutterstock (o URL o la ruta en AulaPlaneta)</w:t>
+              <w:t xml:space="preserve">Código </w:t>
+            </w:r>
+            <w:proofErr w:type="spellStart"/>
+            <w:r>
+              <w:rPr>
+                <w:b/>
+                <w:color w:val="000000"/>
+                <w:sz w:val="24"/>
+                <w:szCs w:val="24"/>
+              </w:rPr>
+              <w:t>Shutterstock</w:t>
+            </w:r>
+            <w:proofErr w:type="spellEnd"/>
+            <w:r>
+              <w:rPr>
+                <w:b/>
+                <w:color w:val="000000"/>
+                <w:sz w:val="24"/>
+                <w:szCs w:val="24"/>
+              </w:rPr>
+              <w:t xml:space="preserve"> (o URL o la ruta en </w:t>
+            </w:r>
+            <w:proofErr w:type="spellStart"/>
+            <w:r>
+              <w:rPr>
+                <w:b/>
+                <w:color w:val="000000"/>
+                <w:sz w:val="24"/>
+                <w:szCs w:val="24"/>
+              </w:rPr>
+              <w:t>AulaPlaneta</w:t>
+            </w:r>
+            <w:proofErr w:type="spellEnd"/>
+            <w:r>
+              <w:rPr>
+                <w:b/>
+                <w:color w:val="000000"/>
+                <w:sz w:val="24"/>
+                <w:szCs w:val="24"/>
+              </w:rPr>
+              <w:t>)</w:t>
             </w:r>
           </w:p>
         </w:tc>
@@ -21971,6 +22892,7 @@
                 <w:lang w:eastAsia="es-CO"/>
               </w:rPr>
             </w:pPr>
+            <w:proofErr w:type="spellStart"/>
             <w:r>
               <w:rPr>
                 <w:rFonts w:ascii="Times New Roman" w:eastAsia="Times New Roman" w:hAnsi="Times New Roman" w:cs="Times New Roman"/>
@@ -21981,8 +22903,35 @@
                 <w:szCs w:val="24"/>
                 <w:lang w:eastAsia="es-CO"/>
               </w:rPr>
-              <w:t>Mijáil Bakunin</w:t>
-            </w:r>
+              <w:t>Mijáil</w:t>
+            </w:r>
+            <w:proofErr w:type="spellEnd"/>
+            <w:r>
+              <w:rPr>
+                <w:rFonts w:ascii="Times New Roman" w:eastAsia="Times New Roman" w:hAnsi="Times New Roman" w:cs="Times New Roman"/>
+                <w:b/>
+                <w:bCs/>
+                <w:color w:val="000000" w:themeColor="text1"/>
+                <w:sz w:val="24"/>
+                <w:szCs w:val="24"/>
+                <w:lang w:eastAsia="es-CO"/>
+              </w:rPr>
+              <w:t xml:space="preserve"> </w:t>
+            </w:r>
+            <w:proofErr w:type="spellStart"/>
+            <w:r>
+              <w:rPr>
+                <w:rFonts w:ascii="Times New Roman" w:eastAsia="Times New Roman" w:hAnsi="Times New Roman" w:cs="Times New Roman"/>
+                <w:b/>
+                <w:bCs/>
+                <w:color w:val="000000" w:themeColor="text1"/>
+                <w:sz w:val="24"/>
+                <w:szCs w:val="24"/>
+                <w:lang w:eastAsia="es-CO"/>
+              </w:rPr>
+              <w:t>Bakunin</w:t>
+            </w:r>
+            <w:proofErr w:type="spellEnd"/>
             <w:r>
               <w:rPr>
                 <w:rFonts w:ascii="Times New Roman" w:eastAsia="Times New Roman" w:hAnsi="Times New Roman" w:cs="Times New Roman"/>
@@ -22800,7 +23749,21 @@
               <w:rPr>
                 <w:color w:val="000000" w:themeColor="text1"/>
               </w:rPr>
-              <w:t>- ¿Qué posición mantenía William Godwin frente al ser humano?</w:t>
+              <w:t xml:space="preserve">- ¿Qué posición mantenía William </w:t>
+            </w:r>
+            <w:proofErr w:type="spellStart"/>
+            <w:r>
+              <w:rPr>
+                <w:color w:val="000000" w:themeColor="text1"/>
+              </w:rPr>
+              <w:t>Godwin</w:t>
+            </w:r>
+            <w:proofErr w:type="spellEnd"/>
+            <w:r>
+              <w:rPr>
+                <w:color w:val="000000" w:themeColor="text1"/>
+              </w:rPr>
+              <w:t xml:space="preserve"> frente al ser humano?</w:t>
             </w:r>
           </w:p>
           <w:p>
@@ -22817,7 +23780,21 @@
               <w:rPr>
                 <w:color w:val="000000" w:themeColor="text1"/>
               </w:rPr>
-              <w:t>- ¿Qué posición mantenía Pierre-Joseph Proudhon frente a la propiedad privada?</w:t>
+              <w:t xml:space="preserve">- ¿Qué posición mantenía Pierre-Joseph </w:t>
+            </w:r>
+            <w:proofErr w:type="spellStart"/>
+            <w:r>
+              <w:rPr>
+                <w:color w:val="000000" w:themeColor="text1"/>
+              </w:rPr>
+              <w:t>Proudhon</w:t>
+            </w:r>
+            <w:proofErr w:type="spellEnd"/>
+            <w:r>
+              <w:rPr>
+                <w:color w:val="000000" w:themeColor="text1"/>
+              </w:rPr>
+              <w:t xml:space="preserve"> frente a la propiedad privada?</w:t>
             </w:r>
           </w:p>
           <w:p>
@@ -22834,7 +23811,35 @@
               <w:rPr>
                 <w:color w:val="000000" w:themeColor="text1"/>
               </w:rPr>
-              <w:t>- ¿Qué pensaba Mijáil Bakunin de los sindicatos?</w:t>
+              <w:t xml:space="preserve">- ¿Qué pensaba </w:t>
+            </w:r>
+            <w:proofErr w:type="spellStart"/>
+            <w:r>
+              <w:rPr>
+                <w:color w:val="000000" w:themeColor="text1"/>
+              </w:rPr>
+              <w:t>Mijáil</w:t>
+            </w:r>
+            <w:proofErr w:type="spellEnd"/>
+            <w:r>
+              <w:rPr>
+                <w:color w:val="000000" w:themeColor="text1"/>
+              </w:rPr>
+              <w:t xml:space="preserve"> </w:t>
+            </w:r>
+            <w:proofErr w:type="spellStart"/>
+            <w:r>
+              <w:rPr>
+                <w:color w:val="000000" w:themeColor="text1"/>
+              </w:rPr>
+              <w:t>Bakunin</w:t>
+            </w:r>
+            <w:proofErr w:type="spellEnd"/>
+            <w:r>
+              <w:rPr>
+                <w:color w:val="000000" w:themeColor="text1"/>
+              </w:rPr>
+              <w:t xml:space="preserve"> de los sindicatos?</w:t>
             </w:r>
           </w:p>
           <w:p>
@@ -23025,7 +24030,21 @@
               <w:rPr>
                 <w:color w:val="000000" w:themeColor="text1"/>
               </w:rPr>
-              <w:t>- ¿Cuál era la postura de Bakunin respecto a la propiedad y a los sindicatos?</w:t>
+              <w:t xml:space="preserve">- ¿Cuál era la postura de </w:t>
+            </w:r>
+            <w:proofErr w:type="spellStart"/>
+            <w:r>
+              <w:rPr>
+                <w:color w:val="000000" w:themeColor="text1"/>
+              </w:rPr>
+              <w:t>Bakunin</w:t>
+            </w:r>
+            <w:proofErr w:type="spellEnd"/>
+            <w:r>
+              <w:rPr>
+                <w:color w:val="000000" w:themeColor="text1"/>
+              </w:rPr>
+              <w:t xml:space="preserve"> respecto a la propiedad y a los sindicatos?</w:t>
             </w:r>
           </w:p>
           <w:p>
@@ -23042,7 +24061,49 @@
               <w:rPr>
                 <w:color w:val="000000" w:themeColor="text1"/>
               </w:rPr>
-              <w:t>- ¿Cuál era la postura de los seguidores de Piotr Kropotkin y Errico Malatesta frente a la propiedad y los sindicatos?</w:t>
+              <w:t xml:space="preserve">- ¿Cuál era la postura de los seguidores de Piotr </w:t>
+            </w:r>
+            <w:proofErr w:type="spellStart"/>
+            <w:r>
+              <w:rPr>
+                <w:color w:val="000000" w:themeColor="text1"/>
+              </w:rPr>
+              <w:t>Kropotkin</w:t>
+            </w:r>
+            <w:proofErr w:type="spellEnd"/>
+            <w:r>
+              <w:rPr>
+                <w:color w:val="000000" w:themeColor="text1"/>
+              </w:rPr>
+              <w:t xml:space="preserve"> y </w:t>
+            </w:r>
+            <w:proofErr w:type="spellStart"/>
+            <w:r>
+              <w:rPr>
+                <w:color w:val="000000" w:themeColor="text1"/>
+              </w:rPr>
+              <w:t>Errico</w:t>
+            </w:r>
+            <w:proofErr w:type="spellEnd"/>
+            <w:r>
+              <w:rPr>
+                <w:color w:val="000000" w:themeColor="text1"/>
+              </w:rPr>
+              <w:t xml:space="preserve"> </w:t>
+            </w:r>
+            <w:proofErr w:type="spellStart"/>
+            <w:r>
+              <w:rPr>
+                <w:color w:val="000000" w:themeColor="text1"/>
+              </w:rPr>
+              <w:t>Malatesta</w:t>
+            </w:r>
+            <w:proofErr w:type="spellEnd"/>
+            <w:r>
+              <w:rPr>
+                <w:color w:val="000000" w:themeColor="text1"/>
+              </w:rPr>
+              <w:t xml:space="preserve"> frente a la propiedad y los sindicatos?</w:t>
             </w:r>
           </w:p>
           <w:p>
@@ -23480,6 +24541,7 @@
               </w:rPr>
               <w:t xml:space="preserve"> </w:t>
             </w:r>
+            <w:proofErr w:type="spellStart"/>
             <w:r>
               <w:rPr>
                 <w:rFonts w:ascii="Times New Roman" w:eastAsia="Times New Roman" w:hAnsi="Times New Roman" w:cs="Times New Roman"/>
@@ -23492,6 +24554,7 @@
               </w:rPr>
               <w:t>Proudhon</w:t>
             </w:r>
+            <w:proofErr w:type="spellEnd"/>
             <w:r>
               <w:rPr>
                 <w:rFonts w:ascii="Times New Roman" w:eastAsia="Times New Roman" w:hAnsi="Times New Roman" w:cs="Times New Roman"/>
@@ -23512,7 +24575,33 @@
                 <w:szCs w:val="24"/>
                 <w:lang w:eastAsia="es-CO"/>
               </w:rPr>
-              <w:t>Piotr Kropotkin </w:t>
+              <w:t xml:space="preserve">Piotr </w:t>
+            </w:r>
+            <w:proofErr w:type="spellStart"/>
+            <w:r>
+              <w:rPr>
+                <w:rFonts w:ascii="Times New Roman" w:eastAsia="Times New Roman" w:hAnsi="Times New Roman" w:cs="Times New Roman"/>
+                <w:b/>
+                <w:bCs/>
+                <w:color w:val="000000" w:themeColor="text1"/>
+                <w:sz w:val="24"/>
+                <w:szCs w:val="24"/>
+                <w:lang w:eastAsia="es-CO"/>
+              </w:rPr>
+              <w:t>Kropotkin</w:t>
+            </w:r>
+            <w:proofErr w:type="spellEnd"/>
+            <w:r>
+              <w:rPr>
+                <w:rFonts w:ascii="Times New Roman" w:eastAsia="Times New Roman" w:hAnsi="Times New Roman" w:cs="Times New Roman"/>
+                <w:b/>
+                <w:bCs/>
+                <w:color w:val="000000" w:themeColor="text1"/>
+                <w:sz w:val="24"/>
+                <w:szCs w:val="24"/>
+                <w:lang w:eastAsia="es-CO"/>
+              </w:rPr>
+              <w:t> </w:t>
             </w:r>
             <w:r>
               <w:rPr>
@@ -23524,6 +24613,7 @@
               </w:rPr>
               <w:t>y </w:t>
             </w:r>
+            <w:proofErr w:type="spellStart"/>
             <w:r>
               <w:rPr>
                 <w:rFonts w:ascii="Times New Roman" w:eastAsia="Times New Roman" w:hAnsi="Times New Roman" w:cs="Times New Roman"/>
@@ -23534,8 +24624,35 @@
                 <w:szCs w:val="24"/>
                 <w:lang w:eastAsia="es-CO"/>
               </w:rPr>
-              <w:t>Mijáil Bakunin</w:t>
-            </w:r>
+              <w:t>Mijáil</w:t>
+            </w:r>
+            <w:proofErr w:type="spellEnd"/>
+            <w:r>
+              <w:rPr>
+                <w:rFonts w:ascii="Times New Roman" w:eastAsia="Times New Roman" w:hAnsi="Times New Roman" w:cs="Times New Roman"/>
+                <w:b/>
+                <w:bCs/>
+                <w:color w:val="000000" w:themeColor="text1"/>
+                <w:sz w:val="24"/>
+                <w:szCs w:val="24"/>
+                <w:lang w:eastAsia="es-CO"/>
+              </w:rPr>
+              <w:t xml:space="preserve"> </w:t>
+            </w:r>
+            <w:proofErr w:type="spellStart"/>
+            <w:r>
+              <w:rPr>
+                <w:rFonts w:ascii="Times New Roman" w:eastAsia="Times New Roman" w:hAnsi="Times New Roman" w:cs="Times New Roman"/>
+                <w:b/>
+                <w:bCs/>
+                <w:color w:val="000000" w:themeColor="text1"/>
+                <w:sz w:val="24"/>
+                <w:szCs w:val="24"/>
+                <w:lang w:eastAsia="es-CO"/>
+              </w:rPr>
+              <w:t>Bakunin</w:t>
+            </w:r>
+            <w:proofErr w:type="spellEnd"/>
             <w:r>
               <w:rPr>
                 <w:rFonts w:ascii="Times New Roman" w:eastAsia="Times New Roman" w:hAnsi="Times New Roman" w:cs="Times New Roman"/>
@@ -23616,6 +24733,7 @@
               </w:rPr>
               <w:t>- </w:t>
             </w:r>
+            <w:proofErr w:type="spellStart"/>
             <w:r>
               <w:rPr>
                 <w:rFonts w:ascii="Times New Roman" w:eastAsia="Times New Roman" w:hAnsi="Times New Roman" w:cs="Times New Roman"/>
@@ -23628,6 +24746,7 @@
               </w:rPr>
               <w:t>Anarcocolectivismo</w:t>
             </w:r>
+            <w:proofErr w:type="spellEnd"/>
             <w:r>
               <w:rPr>
                 <w:rFonts w:ascii="Times New Roman" w:eastAsia="Times New Roman" w:hAnsi="Times New Roman" w:cs="Times New Roman"/>
@@ -23638,6 +24757,7 @@
               </w:rPr>
               <w:t>: defendido por los seguidores de </w:t>
             </w:r>
+            <w:proofErr w:type="spellStart"/>
             <w:r>
               <w:rPr>
                 <w:rFonts w:ascii="Times New Roman" w:eastAsia="Times New Roman" w:hAnsi="Times New Roman" w:cs="Times New Roman"/>
@@ -23650,6 +24770,7 @@
               </w:rPr>
               <w:t>Bakunin</w:t>
             </w:r>
+            <w:proofErr w:type="spellEnd"/>
             <w:r>
               <w:rPr>
                 <w:rFonts w:ascii="Times New Roman" w:eastAsia="Times New Roman" w:hAnsi="Times New Roman" w:cs="Times New Roman"/>
@@ -23706,6 +24827,7 @@
               </w:rPr>
               <w:t>- </w:t>
             </w:r>
+            <w:proofErr w:type="spellStart"/>
             <w:r>
               <w:rPr>
                 <w:rFonts w:ascii="Times New Roman" w:eastAsia="Times New Roman" w:hAnsi="Times New Roman" w:cs="Times New Roman"/>
@@ -23718,6 +24840,7 @@
               </w:rPr>
               <w:t>Anarcocomunismo</w:t>
             </w:r>
+            <w:proofErr w:type="spellEnd"/>
             <w:r>
               <w:rPr>
                 <w:rFonts w:ascii="Times New Roman" w:eastAsia="Times New Roman" w:hAnsi="Times New Roman" w:cs="Times New Roman"/>
@@ -23728,6 +24851,7 @@
               </w:rPr>
               <w:t>: defendido por </w:t>
             </w:r>
+            <w:proofErr w:type="spellStart"/>
             <w:r>
               <w:rPr>
                 <w:rFonts w:ascii="Times New Roman" w:eastAsia="Times New Roman" w:hAnsi="Times New Roman" w:cs="Times New Roman"/>
@@ -23738,7 +24862,20 @@
                 <w:szCs w:val="24"/>
                 <w:lang w:eastAsia="es-CO"/>
               </w:rPr>
-              <w:t>Kropotkin </w:t>
+              <w:t>Kropotkin</w:t>
+            </w:r>
+            <w:proofErr w:type="spellEnd"/>
+            <w:r>
+              <w:rPr>
+                <w:rFonts w:ascii="Times New Roman" w:eastAsia="Times New Roman" w:hAnsi="Times New Roman" w:cs="Times New Roman"/>
+                <w:b/>
+                <w:bCs/>
+                <w:color w:val="000000" w:themeColor="text1"/>
+                <w:sz w:val="24"/>
+                <w:szCs w:val="24"/>
+                <w:lang w:eastAsia="es-CO"/>
+              </w:rPr>
+              <w:t> </w:t>
             </w:r>
             <w:r>
               <w:rPr>
@@ -23750,6 +24887,7 @@
               </w:rPr>
               <w:t>y </w:t>
             </w:r>
+            <w:proofErr w:type="spellStart"/>
             <w:r>
               <w:rPr>
                 <w:rFonts w:ascii="Times New Roman" w:eastAsia="Times New Roman" w:hAnsi="Times New Roman" w:cs="Times New Roman"/>
@@ -23760,8 +24898,35 @@
                 <w:szCs w:val="24"/>
                 <w:lang w:eastAsia="es-CO"/>
               </w:rPr>
-              <w:t>Errico Malatesta</w:t>
-            </w:r>
+              <w:t>Errico</w:t>
+            </w:r>
+            <w:proofErr w:type="spellEnd"/>
+            <w:r>
+              <w:rPr>
+                <w:rFonts w:ascii="Times New Roman" w:eastAsia="Times New Roman" w:hAnsi="Times New Roman" w:cs="Times New Roman"/>
+                <w:b/>
+                <w:bCs/>
+                <w:color w:val="000000" w:themeColor="text1"/>
+                <w:sz w:val="24"/>
+                <w:szCs w:val="24"/>
+                <w:lang w:eastAsia="es-CO"/>
+              </w:rPr>
+              <w:t xml:space="preserve"> </w:t>
+            </w:r>
+            <w:proofErr w:type="spellStart"/>
+            <w:r>
+              <w:rPr>
+                <w:rFonts w:ascii="Times New Roman" w:eastAsia="Times New Roman" w:hAnsi="Times New Roman" w:cs="Times New Roman"/>
+                <w:b/>
+                <w:bCs/>
+                <w:color w:val="000000" w:themeColor="text1"/>
+                <w:sz w:val="24"/>
+                <w:szCs w:val="24"/>
+                <w:lang w:eastAsia="es-CO"/>
+              </w:rPr>
+              <w:t>Malatesta</w:t>
+            </w:r>
+            <w:proofErr w:type="spellEnd"/>
             <w:r>
               <w:rPr>
                 <w:rFonts w:ascii="Times New Roman" w:eastAsia="Times New Roman" w:hAnsi="Times New Roman" w:cs="Times New Roman"/>
@@ -24812,7 +25977,39 @@
           <w:rStyle w:val="un"/>
           <w:color w:val="000000" w:themeColor="text1"/>
         </w:rPr>
-        <w:t>Las tesis de Karl Marx sobre el partido obrero y la dictadura del proletariado se impusieron sobre las anarquistas de Mijáil Bakunin, que defendía la lucha revolucionaria y la no participación en las estructuras políticas burguesas.</w:t>
+        <w:t xml:space="preserve">Las tesis de Karl Marx sobre el partido obrero y la dictadura del proletariado se impusieron sobre las anarquistas de </w:t>
+      </w:r>
+      <w:proofErr w:type="spellStart"/>
+      <w:r>
+        <w:rPr>
+          <w:rStyle w:val="un"/>
+          <w:color w:val="000000" w:themeColor="text1"/>
+        </w:rPr>
+        <w:t>Mijáil</w:t>
+      </w:r>
+      <w:proofErr w:type="spellEnd"/>
+      <w:r>
+        <w:rPr>
+          <w:rStyle w:val="un"/>
+          <w:color w:val="000000" w:themeColor="text1"/>
+        </w:rPr>
+        <w:t xml:space="preserve"> </w:t>
+      </w:r>
+      <w:proofErr w:type="spellStart"/>
+      <w:r>
+        <w:rPr>
+          <w:rStyle w:val="un"/>
+          <w:color w:val="000000" w:themeColor="text1"/>
+        </w:rPr>
+        <w:t>Bakunin</w:t>
+      </w:r>
+      <w:proofErr w:type="spellEnd"/>
+      <w:r>
+        <w:rPr>
+          <w:rStyle w:val="un"/>
+          <w:color w:val="000000" w:themeColor="text1"/>
+        </w:rPr>
+        <w:t>, que defendía la lucha revolucionaria y la no participación en las estructuras políticas burguesas.</w:t>
       </w:r>
       <w:r>
         <w:rPr>
@@ -26664,13 +27861,31 @@
         </w:rPr>
         <w:t> </w:t>
       </w:r>
+      <w:proofErr w:type="spellStart"/>
       <w:r>
         <w:rPr>
           <w:rStyle w:val="Textoennegrita"/>
           <w:color w:val="000000" w:themeColor="text1"/>
         </w:rPr>
-        <w:t>Olympe de Gouges</w:t>
-      </w:r>
+        <w:t>Olympe</w:t>
+      </w:r>
+      <w:proofErr w:type="spellEnd"/>
+      <w:r>
+        <w:rPr>
+          <w:rStyle w:val="Textoennegrita"/>
+          <w:color w:val="000000" w:themeColor="text1"/>
+        </w:rPr>
+        <w:t xml:space="preserve"> de </w:t>
+      </w:r>
+      <w:proofErr w:type="spellStart"/>
+      <w:r>
+        <w:rPr>
+          <w:rStyle w:val="Textoennegrita"/>
+          <w:color w:val="000000" w:themeColor="text1"/>
+        </w:rPr>
+        <w:t>Gouges</w:t>
+      </w:r>
+      <w:proofErr w:type="spellEnd"/>
       <w:r>
         <w:rPr>
           <w:rStyle w:val="apple-converted-space"/>
@@ -26697,8 +27912,17 @@
           <w:rStyle w:val="Textoennegrita"/>
           <w:color w:val="000000" w:themeColor="text1"/>
         </w:rPr>
-        <w:t>Mary Wollstonecraft</w:t>
-      </w:r>
+        <w:t xml:space="preserve">Mary </w:t>
+      </w:r>
+      <w:proofErr w:type="spellStart"/>
+      <w:r>
+        <w:rPr>
+          <w:rStyle w:val="Textoennegrita"/>
+          <w:color w:val="000000" w:themeColor="text1"/>
+        </w:rPr>
+        <w:t>Wollstonecraft</w:t>
+      </w:r>
+      <w:proofErr w:type="spellEnd"/>
       <w:r>
         <w:rPr>
           <w:rStyle w:val="apple-converted-space"/>
@@ -27026,7 +28250,47 @@
                 <w:sz w:val="24"/>
                 <w:szCs w:val="24"/>
               </w:rPr>
-              <w:t>Código Shutterstock (o URL o la ruta en AulaPlaneta)</w:t>
+              <w:t xml:space="preserve">Código </w:t>
+            </w:r>
+            <w:proofErr w:type="spellStart"/>
+            <w:r>
+              <w:rPr>
+                <w:b/>
+                <w:color w:val="000000"/>
+                <w:sz w:val="24"/>
+                <w:szCs w:val="24"/>
+              </w:rPr>
+              <w:t>Shutterstock</w:t>
+            </w:r>
+            <w:proofErr w:type="spellEnd"/>
+            <w:r>
+              <w:rPr>
+                <w:b/>
+                <w:color w:val="000000"/>
+                <w:sz w:val="24"/>
+                <w:szCs w:val="24"/>
+              </w:rPr>
+              <w:t xml:space="preserve"> (o URL o la ruta en </w:t>
+            </w:r>
+            <w:proofErr w:type="spellStart"/>
+            <w:r>
+              <w:rPr>
+                <w:b/>
+                <w:color w:val="000000"/>
+                <w:sz w:val="24"/>
+                <w:szCs w:val="24"/>
+              </w:rPr>
+              <w:t>AulaPlaneta</w:t>
+            </w:r>
+            <w:proofErr w:type="spellEnd"/>
+            <w:r>
+              <w:rPr>
+                <w:b/>
+                <w:color w:val="000000"/>
+                <w:sz w:val="24"/>
+                <w:szCs w:val="24"/>
+              </w:rPr>
+              <w:t>)</w:t>
             </w:r>
           </w:p>
         </w:tc>
@@ -27300,6 +28564,7 @@
               </w:rPr>
               <w:t xml:space="preserve">, creada en 1903 por </w:t>
             </w:r>
+            <w:proofErr w:type="spellStart"/>
             <w:r>
               <w:rPr>
                 <w:rFonts w:ascii="Times New Roman" w:eastAsia="Times New Roman" w:hAnsi="Times New Roman" w:cs="Times New Roman"/>
@@ -27310,8 +28575,35 @@
                 <w:szCs w:val="24"/>
                 <w:lang w:eastAsia="es-CO"/>
               </w:rPr>
-              <w:t>Emmeline Pankhurst</w:t>
-            </w:r>
+              <w:t>Emmeline</w:t>
+            </w:r>
+            <w:proofErr w:type="spellEnd"/>
+            <w:r>
+              <w:rPr>
+                <w:rFonts w:ascii="Times New Roman" w:eastAsia="Times New Roman" w:hAnsi="Times New Roman" w:cs="Times New Roman"/>
+                <w:b/>
+                <w:bCs/>
+                <w:color w:val="000000" w:themeColor="text1"/>
+                <w:sz w:val="24"/>
+                <w:szCs w:val="24"/>
+                <w:lang w:eastAsia="es-CO"/>
+              </w:rPr>
+              <w:t xml:space="preserve"> </w:t>
+            </w:r>
+            <w:proofErr w:type="spellStart"/>
+            <w:r>
+              <w:rPr>
+                <w:rFonts w:ascii="Times New Roman" w:eastAsia="Times New Roman" w:hAnsi="Times New Roman" w:cs="Times New Roman"/>
+                <w:b/>
+                <w:bCs/>
+                <w:color w:val="000000" w:themeColor="text1"/>
+                <w:sz w:val="24"/>
+                <w:szCs w:val="24"/>
+                <w:lang w:eastAsia="es-CO"/>
+              </w:rPr>
+              <w:t>Pankhurst</w:t>
+            </w:r>
+            <w:proofErr w:type="spellEnd"/>
             <w:r>
               <w:rPr>
                 <w:rFonts w:ascii="Times New Roman" w:eastAsia="Times New Roman" w:hAnsi="Times New Roman" w:cs="Times New Roman"/>
@@ -27740,8 +29032,22 @@
                 <w:szCs w:val="24"/>
                 <w:lang w:eastAsia="es-CO"/>
               </w:rPr>
-              <w:t>Ned Ludd</w:t>
-            </w:r>
+              <w:t xml:space="preserve">Ned </w:t>
+            </w:r>
+            <w:proofErr w:type="spellStart"/>
+            <w:r>
+              <w:rPr>
+                <w:rFonts w:ascii="Times New Roman" w:eastAsia="Times New Roman" w:hAnsi="Times New Roman" w:cs="Times New Roman"/>
+                <w:b/>
+                <w:bCs/>
+                <w:color w:val="000000" w:themeColor="text1"/>
+                <w:sz w:val="24"/>
+                <w:szCs w:val="24"/>
+                <w:lang w:eastAsia="es-CO"/>
+              </w:rPr>
+              <w:t>Ludd</w:t>
+            </w:r>
+            <w:proofErr w:type="spellEnd"/>
             <w:r>
               <w:rPr>
                 <w:rFonts w:ascii="Times New Roman" w:eastAsia="Times New Roman" w:hAnsi="Times New Roman" w:cs="Times New Roman"/>
@@ -27840,6 +29146,7 @@
               </w:rPr>
               <w:t>El </w:t>
             </w:r>
+            <w:proofErr w:type="spellStart"/>
             <w:r>
               <w:rPr>
                 <w:rFonts w:ascii="Times New Roman" w:eastAsia="Times New Roman" w:hAnsi="Times New Roman" w:cs="Times New Roman"/>
@@ -27852,6 +29159,7 @@
               </w:rPr>
               <w:t>ludismo</w:t>
             </w:r>
+            <w:proofErr w:type="spellEnd"/>
             <w:r>
               <w:rPr>
                 <w:rFonts w:ascii="Times New Roman" w:eastAsia="Times New Roman" w:hAnsi="Times New Roman" w:cs="Times New Roman"/>
@@ -27960,7 +29268,59 @@
                 <w:szCs w:val="24"/>
                 <w:lang w:eastAsia="es-CO"/>
               </w:rPr>
-              <w:t>(trade unions)</w:t>
+              <w:t>(</w:t>
+            </w:r>
+            <w:proofErr w:type="spellStart"/>
+            <w:r>
+              <w:rPr>
+                <w:rFonts w:ascii="Times New Roman" w:eastAsia="Times New Roman" w:hAnsi="Times New Roman" w:cs="Times New Roman"/>
+                <w:i/>
+                <w:iCs/>
+                <w:color w:val="000000" w:themeColor="text1"/>
+                <w:sz w:val="24"/>
+                <w:szCs w:val="24"/>
+                <w:lang w:eastAsia="es-CO"/>
+              </w:rPr>
+              <w:t>trade</w:t>
+            </w:r>
+            <w:proofErr w:type="spellEnd"/>
+            <w:r>
+              <w:rPr>
+                <w:rFonts w:ascii="Times New Roman" w:eastAsia="Times New Roman" w:hAnsi="Times New Roman" w:cs="Times New Roman"/>
+                <w:i/>
+                <w:iCs/>
+                <w:color w:val="000000" w:themeColor="text1"/>
+                <w:sz w:val="24"/>
+                <w:szCs w:val="24"/>
+                <w:lang w:eastAsia="es-CO"/>
+              </w:rPr>
+              <w:t xml:space="preserve"> </w:t>
+            </w:r>
+            <w:proofErr w:type="spellStart"/>
+            <w:r>
+              <w:rPr>
+                <w:rFonts w:ascii="Times New Roman" w:eastAsia="Times New Roman" w:hAnsi="Times New Roman" w:cs="Times New Roman"/>
+                <w:i/>
+                <w:iCs/>
+                <w:color w:val="000000" w:themeColor="text1"/>
+                <w:sz w:val="24"/>
+                <w:szCs w:val="24"/>
+                <w:lang w:eastAsia="es-CO"/>
+              </w:rPr>
+              <w:t>unions</w:t>
+            </w:r>
+            <w:proofErr w:type="spellEnd"/>
+            <w:r>
+              <w:rPr>
+                <w:rFonts w:ascii="Times New Roman" w:eastAsia="Times New Roman" w:hAnsi="Times New Roman" w:cs="Times New Roman"/>
+                <w:i/>
+                <w:iCs/>
+                <w:color w:val="000000" w:themeColor="text1"/>
+                <w:sz w:val="24"/>
+                <w:szCs w:val="24"/>
+                <w:lang w:eastAsia="es-CO"/>
+              </w:rPr>
+              <w:t>)</w:t>
             </w:r>
             <w:r>
               <w:rPr>
@@ -28060,6 +29420,7 @@
               </w:rPr>
               <w:t>El </w:t>
             </w:r>
+            <w:proofErr w:type="spellStart"/>
             <w:r>
               <w:rPr>
                 <w:rFonts w:ascii="Times New Roman" w:eastAsia="Times New Roman" w:hAnsi="Times New Roman" w:cs="Times New Roman"/>
@@ -28072,6 +29433,7 @@
               </w:rPr>
               <w:t>cartismo</w:t>
             </w:r>
+            <w:proofErr w:type="spellEnd"/>
             <w:r>
               <w:rPr>
                 <w:rFonts w:ascii="Times New Roman" w:eastAsia="Times New Roman" w:hAnsi="Times New Roman" w:cs="Times New Roman"/>
@@ -29588,7 +30950,29 @@
                 <w:szCs w:val="24"/>
                 <w:lang w:eastAsia="es-CO"/>
               </w:rPr>
-              <w:t>: movimiento ludita en el Reino Unido.</w:t>
+              <w:t xml:space="preserve">: movimiento </w:t>
+            </w:r>
+            <w:proofErr w:type="spellStart"/>
+            <w:r>
+              <w:rPr>
+                <w:rFonts w:ascii="Times New Roman" w:eastAsia="Times New Roman" w:hAnsi="Times New Roman" w:cs="Times New Roman"/>
+                <w:color w:val="000000" w:themeColor="text1"/>
+                <w:sz w:val="24"/>
+                <w:szCs w:val="24"/>
+                <w:lang w:eastAsia="es-CO"/>
+              </w:rPr>
+              <w:t>ludita</w:t>
+            </w:r>
+            <w:proofErr w:type="spellEnd"/>
+            <w:r>
+              <w:rPr>
+                <w:rFonts w:ascii="Times New Roman" w:eastAsia="Times New Roman" w:hAnsi="Times New Roman" w:cs="Times New Roman"/>
+                <w:color w:val="000000" w:themeColor="text1"/>
+                <w:sz w:val="24"/>
+                <w:szCs w:val="24"/>
+                <w:lang w:eastAsia="es-CO"/>
+              </w:rPr>
+              <w:t xml:space="preserve"> en el Reino Unido.</w:t>
             </w:r>
           </w:p>
           <w:p>
@@ -29634,7 +31018,51 @@
                 <w:szCs w:val="24"/>
                 <w:lang w:eastAsia="es-CO"/>
               </w:rPr>
-              <w:t>: aparición de los primeros sindicatos obreros (trade unions) en el Reino Unido.</w:t>
+              <w:t>: aparición de los primeros sindicatos obreros (</w:t>
+            </w:r>
+            <w:proofErr w:type="spellStart"/>
+            <w:r>
+              <w:rPr>
+                <w:rFonts w:ascii="Times New Roman" w:eastAsia="Times New Roman" w:hAnsi="Times New Roman" w:cs="Times New Roman"/>
+                <w:color w:val="000000" w:themeColor="text1"/>
+                <w:sz w:val="24"/>
+                <w:szCs w:val="24"/>
+                <w:lang w:eastAsia="es-CO"/>
+              </w:rPr>
+              <w:t>trade</w:t>
+            </w:r>
+            <w:proofErr w:type="spellEnd"/>
+            <w:r>
+              <w:rPr>
+                <w:rFonts w:ascii="Times New Roman" w:eastAsia="Times New Roman" w:hAnsi="Times New Roman" w:cs="Times New Roman"/>
+                <w:color w:val="000000" w:themeColor="text1"/>
+                <w:sz w:val="24"/>
+                <w:szCs w:val="24"/>
+                <w:lang w:eastAsia="es-CO"/>
+              </w:rPr>
+              <w:t xml:space="preserve"> </w:t>
+            </w:r>
+            <w:proofErr w:type="spellStart"/>
+            <w:r>
+              <w:rPr>
+                <w:rFonts w:ascii="Times New Roman" w:eastAsia="Times New Roman" w:hAnsi="Times New Roman" w:cs="Times New Roman"/>
+                <w:color w:val="000000" w:themeColor="text1"/>
+                <w:sz w:val="24"/>
+                <w:szCs w:val="24"/>
+                <w:lang w:eastAsia="es-CO"/>
+              </w:rPr>
+              <w:t>unions</w:t>
+            </w:r>
+            <w:proofErr w:type="spellEnd"/>
+            <w:r>
+              <w:rPr>
+                <w:rFonts w:ascii="Times New Roman" w:eastAsia="Times New Roman" w:hAnsi="Times New Roman" w:cs="Times New Roman"/>
+                <w:color w:val="000000" w:themeColor="text1"/>
+                <w:sz w:val="24"/>
+                <w:szCs w:val="24"/>
+                <w:lang w:eastAsia="es-CO"/>
+              </w:rPr>
+              <w:t>) en el Reino Unido.</w:t>
             </w:r>
           </w:p>
           <w:p>
@@ -29726,7 +31154,51 @@
                 <w:szCs w:val="24"/>
                 <w:lang w:eastAsia="es-CO"/>
               </w:rPr>
-              <w:t>: nacimiento de la Great Trade Union.</w:t>
+              <w:t xml:space="preserve">: nacimiento de la Great </w:t>
+            </w:r>
+            <w:proofErr w:type="spellStart"/>
+            <w:r>
+              <w:rPr>
+                <w:rFonts w:ascii="Times New Roman" w:eastAsia="Times New Roman" w:hAnsi="Times New Roman" w:cs="Times New Roman"/>
+                <w:color w:val="000000" w:themeColor="text1"/>
+                <w:sz w:val="24"/>
+                <w:szCs w:val="24"/>
+                <w:lang w:eastAsia="es-CO"/>
+              </w:rPr>
+              <w:t>Trade</w:t>
+            </w:r>
+            <w:proofErr w:type="spellEnd"/>
+            <w:r>
+              <w:rPr>
+                <w:rFonts w:ascii="Times New Roman" w:eastAsia="Times New Roman" w:hAnsi="Times New Roman" w:cs="Times New Roman"/>
+                <w:color w:val="000000" w:themeColor="text1"/>
+                <w:sz w:val="24"/>
+                <w:szCs w:val="24"/>
+                <w:lang w:eastAsia="es-CO"/>
+              </w:rPr>
+              <w:t xml:space="preserve"> </w:t>
+            </w:r>
+            <w:proofErr w:type="spellStart"/>
+            <w:r>
+              <w:rPr>
+                <w:rFonts w:ascii="Times New Roman" w:eastAsia="Times New Roman" w:hAnsi="Times New Roman" w:cs="Times New Roman"/>
+                <w:color w:val="000000" w:themeColor="text1"/>
+                <w:sz w:val="24"/>
+                <w:szCs w:val="24"/>
+                <w:lang w:eastAsia="es-CO"/>
+              </w:rPr>
+              <w:t>Union</w:t>
+            </w:r>
+            <w:proofErr w:type="spellEnd"/>
+            <w:r>
+              <w:rPr>
+                <w:rFonts w:ascii="Times New Roman" w:eastAsia="Times New Roman" w:hAnsi="Times New Roman" w:cs="Times New Roman"/>
+                <w:color w:val="000000" w:themeColor="text1"/>
+                <w:sz w:val="24"/>
+                <w:szCs w:val="24"/>
+                <w:lang w:eastAsia="es-CO"/>
+              </w:rPr>
+              <w:t>.</w:t>
             </w:r>
           </w:p>
           <w:p>
@@ -29818,7 +31290,29 @@
                 <w:szCs w:val="24"/>
                 <w:lang w:eastAsia="es-CO"/>
               </w:rPr>
-              <w:t>: publicación de ¿Qué es la propiedad?, del anarquista Pierre-Joseph Proudhon.</w:t>
+              <w:t xml:space="preserve">: publicación de ¿Qué es la propiedad?, del anarquista Pierre-Joseph </w:t>
+            </w:r>
+            <w:proofErr w:type="spellStart"/>
+            <w:r>
+              <w:rPr>
+                <w:rFonts w:ascii="Times New Roman" w:eastAsia="Times New Roman" w:hAnsi="Times New Roman" w:cs="Times New Roman"/>
+                <w:color w:val="000000" w:themeColor="text1"/>
+                <w:sz w:val="24"/>
+                <w:szCs w:val="24"/>
+                <w:lang w:eastAsia="es-CO"/>
+              </w:rPr>
+              <w:t>Proudhon</w:t>
+            </w:r>
+            <w:proofErr w:type="spellEnd"/>
+            <w:r>
+              <w:rPr>
+                <w:rFonts w:ascii="Times New Roman" w:eastAsia="Times New Roman" w:hAnsi="Times New Roman" w:cs="Times New Roman"/>
+                <w:color w:val="000000" w:themeColor="text1"/>
+                <w:sz w:val="24"/>
+                <w:szCs w:val="24"/>
+                <w:lang w:eastAsia="es-CO"/>
+              </w:rPr>
+              <w:t>.</w:t>
             </w:r>
           </w:p>
           <w:p>
@@ -30002,7 +31496,29 @@
                 <w:szCs w:val="24"/>
                 <w:lang w:eastAsia="es-CO"/>
               </w:rPr>
-              <w:t>: abandono de Bakunin y los anarquistas de la Primera Internacional.</w:t>
+              <w:t xml:space="preserve">: abandono de </w:t>
+            </w:r>
+            <w:proofErr w:type="spellStart"/>
+            <w:r>
+              <w:rPr>
+                <w:rFonts w:ascii="Times New Roman" w:eastAsia="Times New Roman" w:hAnsi="Times New Roman" w:cs="Times New Roman"/>
+                <w:color w:val="000000" w:themeColor="text1"/>
+                <w:sz w:val="24"/>
+                <w:szCs w:val="24"/>
+                <w:lang w:eastAsia="es-CO"/>
+              </w:rPr>
+              <w:t>Bakunin</w:t>
+            </w:r>
+            <w:proofErr w:type="spellEnd"/>
+            <w:r>
+              <w:rPr>
+                <w:rFonts w:ascii="Times New Roman" w:eastAsia="Times New Roman" w:hAnsi="Times New Roman" w:cs="Times New Roman"/>
+                <w:color w:val="000000" w:themeColor="text1"/>
+                <w:sz w:val="24"/>
+                <w:szCs w:val="24"/>
+                <w:lang w:eastAsia="es-CO"/>
+              </w:rPr>
+              <w:t xml:space="preserve"> y los anarquistas de la Primera Internacional.</w:t>
             </w:r>
           </w:p>
           <w:p>
@@ -34015,7 +35531,19 @@
               <w:rPr>
                 <w:color w:val="000000" w:themeColor="text1"/>
               </w:rPr>
-              <w:t>Han sabido diferencias entre la información importante y la innecesaria.</w:t>
+              <w:t xml:space="preserve">Han sabido </w:t>
+            </w:r>
+            <w:r>
+              <w:rPr>
+                <w:color w:val="000000" w:themeColor="text1"/>
+              </w:rPr>
+              <w:t xml:space="preserve">establecer </w:t>
+            </w:r>
+            <w:r>
+              <w:rPr>
+                <w:color w:val="000000" w:themeColor="text1"/>
+              </w:rPr>
+              <w:t>diferencias entre la información importante y la innecesaria.</w:t>
             </w:r>
           </w:p>
           <w:p>
@@ -34041,7 +35569,19 @@
               <w:rPr>
                 <w:color w:val="000000" w:themeColor="text1"/>
               </w:rPr>
-              <w:t>Ha utilizado los datos correctamente.</w:t>
+              <w:t>Ha</w:t>
+            </w:r>
+            <w:r>
+              <w:rPr>
+                <w:color w:val="000000" w:themeColor="text1"/>
+              </w:rPr>
+              <w:t>n</w:t>
+            </w:r>
+            <w:r>
+              <w:rPr>
+                <w:color w:val="000000" w:themeColor="text1"/>
+              </w:rPr>
+              <w:t xml:space="preserve"> utilizado los datos correctamente.</w:t>
             </w:r>
           </w:p>
           <w:p>
@@ -34141,7 +35681,21 @@
               <w:rPr>
                 <w:color w:val="000000" w:themeColor="text1"/>
               </w:rPr>
-              <w:t xml:space="preserve">Han incorporado el contenido audiovisual e manera adecuada. </w:t>
+              <w:t xml:space="preserve">Han incorporado el contenido audiovisual </w:t>
+            </w:r>
+            <w:r>
+              <w:rPr>
+                <w:color w:val="000000" w:themeColor="text1"/>
+              </w:rPr>
+              <w:t>d</w:t>
+            </w:r>
+            <w:bookmarkStart w:id="0" w:name="_GoBack"/>
+            <w:bookmarkEnd w:id="0"/>
+            <w:r>
+              <w:rPr>
+                <w:color w:val="000000" w:themeColor="text1"/>
+              </w:rPr>
+              <w:t xml:space="preserve">e manera adecuada. </w:t>
             </w:r>
           </w:p>
           <w:p>
@@ -34225,12 +35779,6 @@
                 <w:color w:val="000000" w:themeColor="text1"/>
               </w:rPr>
             </w:pPr>
-            <w:r>
-              <w:rPr>
-                <w:color w:val="000000" w:themeColor="text1"/>
-              </w:rPr>
-              <w:t>De la exposición y defensa de sus argumentos.</w:t>
-            </w:r>
           </w:p>
         </w:tc>
       </w:tr>
@@ -34687,15 +36235,7 @@
                 <w:sz w:val="24"/>
                 <w:szCs w:val="24"/>
               </w:rPr>
-              <w:t xml:space="preserve">Mapa conceptual sobre la </w:t>
-            </w:r>
-            <w:r>
-              <w:rPr>
-                <w:color w:val="000000"/>
-                <w:sz w:val="24"/>
-                <w:szCs w:val="24"/>
-              </w:rPr>
-              <w:t>sociedad industrial y sus ideologías</w:t>
+              <w:t>Mapa conceptual sobre la sociedad industrial y sus ideologías</w:t>
             </w:r>
           </w:p>
         </w:tc>
@@ -35134,7 +36674,25 @@
                 <w:sz w:val="24"/>
                 <w:szCs w:val="24"/>
               </w:rPr>
-              <w:t>Capítulo dedicado al nacimiento y evolución de los principales movimientos sociales europeos del siglo XIX, ofrecido por la web Artehistoria.</w:t>
+              <w:t xml:space="preserve">Capítulo dedicado al nacimiento y evolución de los principales movimientos sociales europeos del siglo XIX, ofrecido por la web </w:t>
+            </w:r>
+            <w:proofErr w:type="spellStart"/>
+            <w:r>
+              <w:rPr>
+                <w:color w:val="000000" w:themeColor="text1"/>
+                <w:sz w:val="24"/>
+                <w:szCs w:val="24"/>
+              </w:rPr>
+              <w:t>Artehistoria</w:t>
+            </w:r>
+            <w:proofErr w:type="spellEnd"/>
+            <w:r>
+              <w:rPr>
+                <w:color w:val="000000" w:themeColor="text1"/>
+                <w:sz w:val="24"/>
+                <w:szCs w:val="24"/>
+              </w:rPr>
+              <w:t>.</w:t>
             </w:r>
           </w:p>
         </w:tc>
@@ -35216,7 +36774,7 @@
             <w:tcW w:w="5118" w:type="dxa"/>
           </w:tcPr>
           <w:p>
-            <w:hyperlink r:id="rId51" w:history="1">
+            <w:hyperlink r:id="rId51" w:anchor="1" w:history="1">
               <w:r>
                 <w:rPr>
                   <w:rStyle w:val="Hipervnculo"/>
@@ -35283,7 +36841,27 @@
                 <w:szCs w:val="24"/>
                 <w:lang w:val="es-ES_tradnl"/>
               </w:rPr>
-              <w:t>El movimiento obrero, según un capítulo de la secuencia didáctica dedicada a la Revolución Industrial, propuesta por el Proyecto Kairós.</w:t>
+              <w:t xml:space="preserve">El movimiento obrero, según un capítulo de la secuencia didáctica dedicada a la Revolución Industrial, propuesta por el Proyecto </w:t>
+            </w:r>
+            <w:proofErr w:type="spellStart"/>
+            <w:r>
+              <w:rPr>
+                <w:color w:val="000000" w:themeColor="text1"/>
+                <w:sz w:val="24"/>
+                <w:szCs w:val="24"/>
+                <w:lang w:val="es-ES_tradnl"/>
+              </w:rPr>
+              <w:t>Kairós</w:t>
+            </w:r>
+            <w:proofErr w:type="spellEnd"/>
+            <w:r>
+              <w:rPr>
+                <w:color w:val="000000" w:themeColor="text1"/>
+                <w:sz w:val="24"/>
+                <w:szCs w:val="24"/>
+                <w:lang w:val="es-ES_tradnl"/>
+              </w:rPr>
+              <w:t>.</w:t>
             </w:r>
           </w:p>
         </w:tc>
@@ -35301,10 +36879,7 @@
               </w:r>
             </w:hyperlink>
           </w:p>
-          <w:p>
-            <w:bookmarkStart w:id="0" w:name="_GoBack"/>
-            <w:bookmarkEnd w:id="0"/>
-          </w:p>
+          <w:p/>
         </w:tc>
       </w:tr>
     </w:tbl>
@@ -35456,7 +37031,25 @@
         <w:sz w:val="20"/>
         <w:szCs w:val="20"/>
       </w:rPr>
-      <w:t xml:space="preserve"> Guión </w:t>
+      <w:t xml:space="preserve"> </w:t>
+    </w:r>
+    <w:proofErr w:type="spellStart"/>
+    <w:r>
+      <w:rPr>
+        <w:rFonts w:ascii="Times" w:hAnsi="Times"/>
+        <w:sz w:val="20"/>
+        <w:szCs w:val="20"/>
+      </w:rPr>
+      <w:t>Guión</w:t>
+    </w:r>
+    <w:proofErr w:type="spellEnd"/>
+    <w:r>
+      <w:rPr>
+        <w:rFonts w:ascii="Times" w:hAnsi="Times"/>
+        <w:sz w:val="20"/>
+        <w:szCs w:val="20"/>
+      </w:rPr>
+      <w:t xml:space="preserve"> </w:t>
     </w:r>
     <w:r>
       <w:rPr>

</xml_diff>